<commit_message>
Modif catégorie métrique v2 métrique discriminante
</commit_message>
<xml_diff>
--- a/Idée projet.docx
+++ b/Idée projet.docx
@@ -40,7 +40,7 @@
         <w:ind w:left="720" w:hanging="360"/>
       </w:pPr>
       <w:r>
-        <w:t>Si "threat" sélectionner, garder toutes les métriques avec threat ou juste celles préselectionnés avec des filtres précédents</w:t>
+        <w:t>Comment choisir les clubs pour « Passes avant un but » étant donné qu’ils changent chaque année ?</w:t>
       </w:r>
     </w:p>
     <w:p>
@@ -51,18 +51,15 @@
         <w:ind w:left="720" w:hanging="360"/>
       </w:pPr>
       <w:r>
-        <w:t>Comment choisir les clubs pour « Passes avant un but » étant donné qu’ils changent chaque année ?</w:t>
-      </w:r>
-    </w:p>
-    <w:p>
-      <w:pPr>
-        <w:tabs>
-          <w:tab w:val="num" w:pos="720"/>
-        </w:tabs>
-        <w:ind w:left="720" w:hanging="360"/>
-      </w:pPr>
-      <w:r>
-        <w:t>Style des dataframes évolution par saison ?</w:t>
+        <w:t xml:space="preserve">Style des </w:t>
+      </w:r>
+      <w:proofErr w:type="spellStart"/>
+      <w:r>
+        <w:t>dataframes</w:t>
+      </w:r>
+      <w:proofErr w:type="spellEnd"/>
+      <w:r>
+        <w:t> évolution par saison ?</w:t>
       </w:r>
     </w:p>
     <w:p>
@@ -150,11 +147,19 @@
           <w:color w:val="FF0000"/>
         </w:rPr>
       </w:pPr>
-      <w:r>
-        <w:rPr>
-          <w:color w:val="FF0000"/>
-        </w:rPr>
-        <w:t>SkillCorner (courses sans ballon)</w:t>
+      <w:proofErr w:type="spellStart"/>
+      <w:r>
+        <w:rPr>
+          <w:color w:val="FF0000"/>
+        </w:rPr>
+        <w:t>SkillCorner</w:t>
+      </w:r>
+      <w:proofErr w:type="spellEnd"/>
+      <w:r>
+        <w:rPr>
+          <w:color w:val="FF0000"/>
+        </w:rPr>
+        <w:t xml:space="preserve"> (courses sans ballon)</w:t>
       </w:r>
     </w:p>
     <w:p>
@@ -201,12 +206,94 @@
           <w:color w:val="FF0000"/>
         </w:rPr>
       </w:pPr>
+      <w:proofErr w:type="spellStart"/>
       <w:r>
         <w:rPr>
           <w:color w:val="FF0000"/>
           <w:lang w:val="en-US"/>
         </w:rPr>
-        <w:t>Ajouter un deuxième filtre « Catégorie » comprenant : leading to goal, threat, leading to shot, received, targeted, difficult, runs per match</w:t>
+        <w:t>Ajouter</w:t>
+      </w:r>
+      <w:proofErr w:type="spellEnd"/>
+      <w:r>
+        <w:rPr>
+          <w:color w:val="FF0000"/>
+          <w:lang w:val="en-US"/>
+        </w:rPr>
+        <w:t xml:space="preserve"> un </w:t>
+      </w:r>
+      <w:proofErr w:type="spellStart"/>
+      <w:r>
+        <w:rPr>
+          <w:color w:val="FF0000"/>
+          <w:lang w:val="en-US"/>
+        </w:rPr>
+        <w:t>deuxième</w:t>
+      </w:r>
+      <w:proofErr w:type="spellEnd"/>
+      <w:r>
+        <w:rPr>
+          <w:color w:val="FF0000"/>
+          <w:lang w:val="en-US"/>
+        </w:rPr>
+        <w:t xml:space="preserve"> </w:t>
+      </w:r>
+      <w:proofErr w:type="spellStart"/>
+      <w:r>
+        <w:rPr>
+          <w:color w:val="FF0000"/>
+          <w:lang w:val="en-US"/>
+        </w:rPr>
+        <w:t>filtre</w:t>
+      </w:r>
+      <w:proofErr w:type="spellEnd"/>
+      <w:r>
+        <w:rPr>
+          <w:color w:val="FF0000"/>
+          <w:lang w:val="en-US"/>
+        </w:rPr>
+        <w:t xml:space="preserve"> « </w:t>
+      </w:r>
+      <w:proofErr w:type="spellStart"/>
+      <w:r>
+        <w:rPr>
+          <w:color w:val="FF0000"/>
+          <w:lang w:val="en-US"/>
+        </w:rPr>
+        <w:t>Catégorie</w:t>
+      </w:r>
+      <w:proofErr w:type="spellEnd"/>
+      <w:r>
+        <w:rPr>
+          <w:color w:val="FF0000"/>
+          <w:lang w:val="en-US"/>
+        </w:rPr>
+        <w:t xml:space="preserve"> » </w:t>
+      </w:r>
+      <w:proofErr w:type="spellStart"/>
+      <w:proofErr w:type="gramStart"/>
+      <w:r>
+        <w:rPr>
+          <w:color w:val="FF0000"/>
+          <w:lang w:val="en-US"/>
+        </w:rPr>
+        <w:t>comprenant</w:t>
+      </w:r>
+      <w:proofErr w:type="spellEnd"/>
+      <w:r>
+        <w:rPr>
+          <w:color w:val="FF0000"/>
+          <w:lang w:val="en-US"/>
+        </w:rPr>
+        <w:t> :</w:t>
+      </w:r>
+      <w:proofErr w:type="gramEnd"/>
+      <w:r>
+        <w:rPr>
+          <w:color w:val="FF0000"/>
+          <w:lang w:val="en-US"/>
+        </w:rPr>
+        <w:t xml:space="preserve"> leading to goal, threat, leading to shot, received, targeted, difficult, runs per match</w:t>
       </w:r>
     </w:p>
     <w:p>
@@ -219,12 +306,21 @@
           <w:color w:val="FF0000"/>
         </w:rPr>
       </w:pPr>
+      <w:proofErr w:type="spellStart"/>
       <w:r>
         <w:rPr>
           <w:color w:val="FF0000"/>
           <w:lang w:val="en-US"/>
         </w:rPr>
-        <w:t>SkillCorner (Action sous pression)</w:t>
+        <w:t>SkillCorner</w:t>
+      </w:r>
+      <w:proofErr w:type="spellEnd"/>
+      <w:r>
+        <w:rPr>
+          <w:color w:val="FF0000"/>
+          <w:lang w:val="en-US"/>
+        </w:rPr>
+        <w:t xml:space="preserve"> (Action sous pression)</w:t>
       </w:r>
     </w:p>
     <w:p>
@@ -275,7 +371,107 @@
         <w:rPr>
           <w:color w:val="FF0000"/>
         </w:rPr>
-        <w:t>Ajouter un deuxième filtre « Catégorie » comprenant : ball retention, pass, difficult pass, attempts, dangerous, ratio</w:t>
+        <w:t xml:space="preserve">Ajouter un deuxième filtre « Catégorie » comprenant : </w:t>
+      </w:r>
+      <w:proofErr w:type="spellStart"/>
+      <w:r>
+        <w:rPr>
+          <w:color w:val="FF0000"/>
+        </w:rPr>
+        <w:t>ball</w:t>
+      </w:r>
+      <w:proofErr w:type="spellEnd"/>
+      <w:r>
+        <w:rPr>
+          <w:color w:val="FF0000"/>
+        </w:rPr>
+        <w:t xml:space="preserve"> </w:t>
+      </w:r>
+      <w:proofErr w:type="spellStart"/>
+      <w:proofErr w:type="gramStart"/>
+      <w:r>
+        <w:rPr>
+          <w:color w:val="FF0000"/>
+        </w:rPr>
+        <w:t>retention</w:t>
+      </w:r>
+      <w:proofErr w:type="spellEnd"/>
+      <w:proofErr w:type="gramEnd"/>
+      <w:r>
+        <w:rPr>
+          <w:color w:val="FF0000"/>
+        </w:rPr>
+        <w:t xml:space="preserve">, </w:t>
+      </w:r>
+      <w:proofErr w:type="spellStart"/>
+      <w:r>
+        <w:rPr>
+          <w:color w:val="FF0000"/>
+        </w:rPr>
+        <w:t>pass</w:t>
+      </w:r>
+      <w:proofErr w:type="spellEnd"/>
+      <w:r>
+        <w:rPr>
+          <w:color w:val="FF0000"/>
+        </w:rPr>
+        <w:t xml:space="preserve">, </w:t>
+      </w:r>
+      <w:proofErr w:type="spellStart"/>
+      <w:r>
+        <w:rPr>
+          <w:color w:val="FF0000"/>
+        </w:rPr>
+        <w:t>difficult</w:t>
+      </w:r>
+      <w:proofErr w:type="spellEnd"/>
+      <w:r>
+        <w:rPr>
+          <w:color w:val="FF0000"/>
+        </w:rPr>
+        <w:t xml:space="preserve"> </w:t>
+      </w:r>
+      <w:proofErr w:type="spellStart"/>
+      <w:r>
+        <w:rPr>
+          <w:color w:val="FF0000"/>
+        </w:rPr>
+        <w:t>pass</w:t>
+      </w:r>
+      <w:proofErr w:type="spellEnd"/>
+      <w:r>
+        <w:rPr>
+          <w:color w:val="FF0000"/>
+        </w:rPr>
+        <w:t xml:space="preserve">, </w:t>
+      </w:r>
+      <w:proofErr w:type="spellStart"/>
+      <w:r>
+        <w:rPr>
+          <w:color w:val="FF0000"/>
+        </w:rPr>
+        <w:t>attempts</w:t>
+      </w:r>
+      <w:proofErr w:type="spellEnd"/>
+      <w:r>
+        <w:rPr>
+          <w:color w:val="FF0000"/>
+        </w:rPr>
+        <w:t xml:space="preserve">, </w:t>
+      </w:r>
+      <w:proofErr w:type="spellStart"/>
+      <w:r>
+        <w:rPr>
+          <w:color w:val="FF0000"/>
+        </w:rPr>
+        <w:t>dangerous</w:t>
+      </w:r>
+      <w:proofErr w:type="spellEnd"/>
+      <w:r>
+        <w:rPr>
+          <w:color w:val="FF0000"/>
+        </w:rPr>
+        <w:t>, ratio</w:t>
       </w:r>
     </w:p>
     <w:p>
@@ -288,11 +484,19 @@
           <w:color w:val="FF0000"/>
         </w:rPr>
       </w:pPr>
-      <w:r>
-        <w:rPr>
-          <w:color w:val="FF0000"/>
-        </w:rPr>
-        <w:t>SkillCorner (Passes vers course)</w:t>
+      <w:proofErr w:type="spellStart"/>
+      <w:r>
+        <w:rPr>
+          <w:color w:val="FF0000"/>
+        </w:rPr>
+        <w:t>SkillCorner</w:t>
+      </w:r>
+      <w:proofErr w:type="spellEnd"/>
+      <w:r>
+        <w:rPr>
+          <w:color w:val="FF0000"/>
+        </w:rPr>
+        <w:t xml:space="preserve"> (Passes vers course)</w:t>
       </w:r>
     </w:p>
     <w:p>
@@ -343,7 +547,119 @@
         <w:rPr>
           <w:color w:val="FF0000"/>
         </w:rPr>
-        <w:t>Ajouter un deuxième filtre « Catégorie » comprenant : completed, leading to goal, threat, leading to shot, received, targeted, difficult, runs per match (je te laisse adapter si besoin comme tu penses être le plus coherent)</w:t>
+        <w:t xml:space="preserve">Ajouter un deuxième filtre « Catégorie » comprenant : </w:t>
+      </w:r>
+      <w:proofErr w:type="spellStart"/>
+      <w:r>
+        <w:rPr>
+          <w:color w:val="FF0000"/>
+        </w:rPr>
+        <w:t>completed</w:t>
+      </w:r>
+      <w:proofErr w:type="spellEnd"/>
+      <w:r>
+        <w:rPr>
+          <w:color w:val="FF0000"/>
+        </w:rPr>
+        <w:t xml:space="preserve">, </w:t>
+      </w:r>
+      <w:proofErr w:type="spellStart"/>
+      <w:r>
+        <w:rPr>
+          <w:color w:val="FF0000"/>
+        </w:rPr>
+        <w:t>leading</w:t>
+      </w:r>
+      <w:proofErr w:type="spellEnd"/>
+      <w:r>
+        <w:rPr>
+          <w:color w:val="FF0000"/>
+        </w:rPr>
+        <w:t xml:space="preserve"> to goal, </w:t>
+      </w:r>
+      <w:proofErr w:type="spellStart"/>
+      <w:r>
+        <w:rPr>
+          <w:color w:val="FF0000"/>
+        </w:rPr>
+        <w:t>threat</w:t>
+      </w:r>
+      <w:proofErr w:type="spellEnd"/>
+      <w:r>
+        <w:rPr>
+          <w:color w:val="FF0000"/>
+        </w:rPr>
+        <w:t xml:space="preserve">, </w:t>
+      </w:r>
+      <w:proofErr w:type="spellStart"/>
+      <w:r>
+        <w:rPr>
+          <w:color w:val="FF0000"/>
+        </w:rPr>
+        <w:t>leading</w:t>
+      </w:r>
+      <w:proofErr w:type="spellEnd"/>
+      <w:r>
+        <w:rPr>
+          <w:color w:val="FF0000"/>
+        </w:rPr>
+        <w:t xml:space="preserve"> to shot, </w:t>
+      </w:r>
+      <w:proofErr w:type="spellStart"/>
+      <w:r>
+        <w:rPr>
+          <w:color w:val="FF0000"/>
+        </w:rPr>
+        <w:t>received</w:t>
+      </w:r>
+      <w:proofErr w:type="spellEnd"/>
+      <w:r>
+        <w:rPr>
+          <w:color w:val="FF0000"/>
+        </w:rPr>
+        <w:t xml:space="preserve">, </w:t>
+      </w:r>
+      <w:proofErr w:type="spellStart"/>
+      <w:r>
+        <w:rPr>
+          <w:color w:val="FF0000"/>
+        </w:rPr>
+        <w:t>targeted</w:t>
+      </w:r>
+      <w:proofErr w:type="spellEnd"/>
+      <w:r>
+        <w:rPr>
+          <w:color w:val="FF0000"/>
+        </w:rPr>
+        <w:t xml:space="preserve">, </w:t>
+      </w:r>
+      <w:proofErr w:type="spellStart"/>
+      <w:r>
+        <w:rPr>
+          <w:color w:val="FF0000"/>
+        </w:rPr>
+        <w:t>difficult</w:t>
+      </w:r>
+      <w:proofErr w:type="spellEnd"/>
+      <w:r>
+        <w:rPr>
+          <w:color w:val="FF0000"/>
+        </w:rPr>
+        <w:t xml:space="preserve">, runs per match (je te laisse adapter si besoin comme tu penses être le plus </w:t>
+      </w:r>
+      <w:proofErr w:type="spellStart"/>
+      <w:r>
+        <w:rPr>
+          <w:color w:val="FF0000"/>
+        </w:rPr>
+        <w:t>coherent</w:t>
+      </w:r>
+      <w:proofErr w:type="spellEnd"/>
+      <w:r>
+        <w:rPr>
+          <w:color w:val="FF0000"/>
+        </w:rPr>
+        <w:t>)</w:t>
       </w:r>
     </w:p>
     <w:p>
@@ -360,8 +676,39 @@
         <w:rPr>
           <w:color w:val="FF0000"/>
         </w:rPr>
+        <w:t>Evolution par journée</w:t>
+      </w:r>
+    </w:p>
+    <w:p>
+      <w:pPr>
+        <w:numPr>
+          <w:ilvl w:val="1"/>
+          <w:numId w:val="2"/>
+        </w:numPr>
+        <w:rPr>
+          <w:color w:val="FF0000"/>
+        </w:rPr>
+      </w:pPr>
+      <w:r>
+        <w:rPr>
+          <w:color w:val="FF0000"/>
+        </w:rPr>
         <w:lastRenderedPageBreak/>
-        <w:t>Evolution par journée</w:t>
+        <w:t xml:space="preserve">Voir pour ajouter </w:t>
+      </w:r>
+      <w:proofErr w:type="spellStart"/>
+      <w:r>
+        <w:rPr>
+          <w:color w:val="FF0000"/>
+        </w:rPr>
+        <w:t>Statsbomb</w:t>
+      </w:r>
+      <w:proofErr w:type="spellEnd"/>
+      <w:r>
+        <w:rPr>
+          <w:color w:val="FF0000"/>
+        </w:rPr>
+        <w:t xml:space="preserve"> une fois déployé si pas trop compliqué</w:t>
       </w:r>
     </w:p>
     <w:p>
@@ -371,14 +718,22 @@
           <w:numId w:val="2"/>
         </w:numPr>
         <w:rPr>
-          <w:color w:val="FF0000"/>
-        </w:rPr>
-      </w:pPr>
-      <w:r>
-        <w:rPr>
-          <w:color w:val="FF0000"/>
-        </w:rPr>
-        <w:t>Voir pour ajouter Statsbomb une fois déployé si pas trop compliqué</w:t>
+          <w:highlight w:val="green"/>
+        </w:rPr>
+      </w:pPr>
+      <w:proofErr w:type="spellStart"/>
+      <w:r>
+        <w:rPr>
+          <w:highlight w:val="green"/>
+        </w:rPr>
+        <w:t>SkillCorner</w:t>
+      </w:r>
+      <w:proofErr w:type="spellEnd"/>
+      <w:r>
+        <w:rPr>
+          <w:highlight w:val="green"/>
+        </w:rPr>
+        <w:t xml:space="preserve"> (Données GI : Permettre de filtrer par 30 min de possession, par 100 actions, etc…)</w:t>
       </w:r>
     </w:p>
     <w:p>
@@ -388,14 +743,59 @@
           <w:numId w:val="2"/>
         </w:numPr>
         <w:rPr>
-          <w:highlight w:val="green"/>
-        </w:rPr>
-      </w:pPr>
-      <w:r>
-        <w:rPr>
-          <w:highlight w:val="green"/>
-        </w:rPr>
-        <w:t>SkillCorner (Données GI : Permettre de filtrer par 30 min de possession, par 100 actions, etc…)</w:t>
+          <w:color w:val="FF0000"/>
+        </w:rPr>
+      </w:pPr>
+      <w:r>
+        <w:rPr>
+          <w:color w:val="FF0000"/>
+        </w:rPr>
+        <w:t xml:space="preserve">Permettre d’afficher 3 courbes sur le graphique (choisir la </w:t>
+      </w:r>
+      <w:proofErr w:type="gramStart"/>
+      <w:r>
+        <w:rPr>
+          <w:color w:val="FF0000"/>
+        </w:rPr>
+        <w:t>métrique ,</w:t>
+      </w:r>
+      <w:proofErr w:type="gramEnd"/>
+      <w:r>
+        <w:rPr>
+          <w:color w:val="FF0000"/>
+        </w:rPr>
+        <w:t xml:space="preserve"> puis pour chaque courbe choisir compétition/saison puis parmi Top 5, Bottom 15, </w:t>
+      </w:r>
+      <w:proofErr w:type="spellStart"/>
+      <w:r>
+        <w:rPr>
+          <w:color w:val="FF0000"/>
+        </w:rPr>
+        <w:t>Moy</w:t>
+      </w:r>
+      <w:proofErr w:type="spellEnd"/>
+      <w:r>
+        <w:rPr>
+          <w:color w:val="FF0000"/>
+        </w:rPr>
+        <w:t>, équipe)</w:t>
+      </w:r>
+    </w:p>
+    <w:p>
+      <w:pPr>
+        <w:numPr>
+          <w:ilvl w:val="0"/>
+          <w:numId w:val="2"/>
+        </w:numPr>
+        <w:rPr>
+          <w:color w:val="FF0000"/>
+        </w:rPr>
+      </w:pPr>
+      <w:r>
+        <w:rPr>
+          <w:color w:val="FF0000"/>
+        </w:rPr>
+        <w:t>Evolution par saison</w:t>
       </w:r>
     </w:p>
     <w:p>
@@ -405,14 +805,104 @@
           <w:numId w:val="2"/>
         </w:numPr>
         <w:rPr>
-          <w:color w:val="FF0000"/>
-        </w:rPr>
-      </w:pPr>
-      <w:r>
-        <w:rPr>
-          <w:color w:val="FF0000"/>
-        </w:rPr>
-        <w:t>Permettre d’afficher 3 courbes sur le graphique (choisir la métrique , puis pour chaque courbe choisir compétition/saison puis parmi Top 5, Bottom 15, Moy, équipe)</w:t>
+          <w:highlight w:val="green"/>
+        </w:rPr>
+      </w:pPr>
+      <w:r>
+        <w:rPr>
+          <w:highlight w:val="green"/>
+        </w:rPr>
+        <w:t>Supprimer les s à évolution (2 fois)</w:t>
+      </w:r>
+    </w:p>
+    <w:p>
+      <w:pPr>
+        <w:numPr>
+          <w:ilvl w:val="1"/>
+          <w:numId w:val="2"/>
+        </w:numPr>
+        <w:rPr>
+          <w:highlight w:val="green"/>
+        </w:rPr>
+      </w:pPr>
+      <w:r>
+        <w:rPr>
+          <w:highlight w:val="green"/>
+        </w:rPr>
+        <w:t>Ajuster la couleur de la police des valeurs, selon si progression/saison précédente ou régression : vert / rouge</w:t>
+      </w:r>
+    </w:p>
+    <w:p>
+      <w:pPr>
+        <w:numPr>
+          <w:ilvl w:val="1"/>
+          <w:numId w:val="2"/>
+        </w:numPr>
+        <w:rPr>
+          <w:highlight w:val="green"/>
+        </w:rPr>
+      </w:pPr>
+      <w:proofErr w:type="spellStart"/>
+      <w:r>
+        <w:rPr>
+          <w:highlight w:val="green"/>
+        </w:rPr>
+        <w:t>SkillCorner</w:t>
+      </w:r>
+      <w:proofErr w:type="spellEnd"/>
+      <w:r>
+        <w:rPr>
+          <w:highlight w:val="green"/>
+        </w:rPr>
+        <w:t xml:space="preserve"> (Données GI : Permettre de filtrer par 30 min de possession, par 100 actions, etc…)</w:t>
+      </w:r>
+    </w:p>
+    <w:p>
+      <w:pPr>
+        <w:numPr>
+          <w:ilvl w:val="1"/>
+          <w:numId w:val="2"/>
+        </w:numPr>
+        <w:rPr>
+          <w:highlight w:val="green"/>
+        </w:rPr>
+      </w:pPr>
+      <w:r>
+        <w:rPr>
+          <w:highlight w:val="green"/>
+        </w:rPr>
+        <w:t>Ecrire la Légende avec le style indiqué</w:t>
+      </w:r>
+    </w:p>
+    <w:p>
+      <w:pPr>
+        <w:numPr>
+          <w:ilvl w:val="2"/>
+          <w:numId w:val="2"/>
+        </w:numPr>
+        <w:rPr>
+          <w:color w:val="FF0000"/>
+        </w:rPr>
+      </w:pPr>
+      <w:r>
+        <w:rPr>
+          <w:color w:val="FF0000"/>
+        </w:rPr>
+        <w:t>Ordre des couleurs : Vert (augmentation constante) &gt; Jaune (tendance haussière) &gt; Orange (tendance baissière) &gt; Rouge (</w:t>
+      </w:r>
+      <w:proofErr w:type="spellStart"/>
+      <w:r>
+        <w:rPr>
+          <w:color w:val="FF0000"/>
+        </w:rPr>
+        <w:t>diminutionconstante</w:t>
+      </w:r>
+      <w:proofErr w:type="spellEnd"/>
+      <w:r>
+        <w:rPr>
+          <w:color w:val="FF0000"/>
+        </w:rPr>
+        <w:t>) : appliquer ces couleurs sur chaque appli</w:t>
       </w:r>
     </w:p>
     <w:p>
@@ -429,7 +919,7 @@
         <w:rPr>
           <w:color w:val="FF0000"/>
         </w:rPr>
-        <w:t>Evolution par saison</w:t>
+        <w:t>Passes avant un but</w:t>
       </w:r>
     </w:p>
     <w:p>
@@ -446,7 +936,7 @@
         <w:rPr>
           <w:highlight w:val="green"/>
         </w:rPr>
-        <w:t>Supprimer les s à évolution (2 fois)</w:t>
+        <w:t>Moyenne sans s</w:t>
       </w:r>
     </w:p>
     <w:p>
@@ -463,7 +953,7 @@
         <w:rPr>
           <w:highlight w:val="green"/>
         </w:rPr>
-        <w:t>Ajuster la couleur de la police des valeurs, selon si progression/saison précédente ou régression : vert / rouge</w:t>
+        <w:t>Classer les saisons (partout sur les apps) de la plus récente à la plus ancienne</w:t>
       </w:r>
     </w:p>
     <w:p>
@@ -473,14 +963,45 @@
           <w:numId w:val="2"/>
         </w:numPr>
         <w:rPr>
-          <w:highlight w:val="green"/>
-        </w:rPr>
-      </w:pPr>
-      <w:r>
-        <w:rPr>
-          <w:highlight w:val="green"/>
-        </w:rPr>
-        <w:t>SkillCorner (Données GI : Permettre de filtrer par 30 min de possession, par 100 actions, etc…)</w:t>
+          <w:color w:val="FF0000"/>
+        </w:rPr>
+      </w:pPr>
+      <w:r>
+        <w:rPr>
+          <w:color w:val="FF0000"/>
+        </w:rPr>
+        <w:t>Permettre la possibilité de choisir un ou plusieurs clubs (idem que la demande dans Evolution par journée)</w:t>
+      </w:r>
+      <w:r>
+        <w:rPr>
+          <w:color w:val="FF0000"/>
+        </w:rPr>
+        <w:t xml:space="preserve"> mettre un trou si le club pas en ligue 2 une saison</w:t>
+      </w:r>
+    </w:p>
+    <w:p>
+      <w:pPr>
+        <w:numPr>
+          <w:ilvl w:val="0"/>
+          <w:numId w:val="2"/>
+        </w:numPr>
+        <w:rPr>
+          <w:highlight w:val="green"/>
+        </w:rPr>
+      </w:pPr>
+      <w:proofErr w:type="spellStart"/>
+      <w:r>
+        <w:rPr>
+          <w:highlight w:val="green"/>
+        </w:rPr>
+        <w:t>Heatmap</w:t>
+      </w:r>
+      <w:proofErr w:type="spellEnd"/>
+      <w:r>
+        <w:rPr>
+          <w:highlight w:val="green"/>
+        </w:rPr>
+        <w:t xml:space="preserve"> action avant tir</w:t>
       </w:r>
     </w:p>
     <w:p>
@@ -497,24 +1018,121 @@
         <w:rPr>
           <w:highlight w:val="green"/>
         </w:rPr>
-        <w:t>Ecrire la Légende avec le style indiqué</w:t>
-      </w:r>
-    </w:p>
-    <w:p>
-      <w:pPr>
-        <w:numPr>
-          <w:ilvl w:val="2"/>
-          <w:numId w:val="2"/>
-        </w:numPr>
-        <w:rPr>
-          <w:color w:val="FF0000"/>
-        </w:rPr>
-      </w:pPr>
-      <w:r>
-        <w:rPr>
-          <w:color w:val="FF0000"/>
-        </w:rPr>
-        <w:t>Ordre des couleurs : Vert (augmentation constante) &gt; Jaune (tendance haussière) &gt; Orange (tendance baissière) &gt; Rouge (diminutionconstante) : appliquer ces couleurs sur chaque appli</w:t>
+        <w:t>Choisir « saison »</w:t>
+      </w:r>
+    </w:p>
+    <w:p>
+      <w:pPr>
+        <w:numPr>
+          <w:ilvl w:val="1"/>
+          <w:numId w:val="2"/>
+        </w:numPr>
+        <w:rPr>
+          <w:highlight w:val="green"/>
+        </w:rPr>
+      </w:pPr>
+      <w:r>
+        <w:rPr>
+          <w:highlight w:val="green"/>
+        </w:rPr>
+        <w:t>Par défaut, la saison la plus récente est sélectionnée</w:t>
+      </w:r>
+    </w:p>
+    <w:p>
+      <w:pPr>
+        <w:numPr>
+          <w:ilvl w:val="1"/>
+          <w:numId w:val="2"/>
+        </w:numPr>
+        <w:rPr>
+          <w:highlight w:val="green"/>
+        </w:rPr>
+      </w:pPr>
+      <w:r>
+        <w:rPr>
+          <w:highlight w:val="green"/>
+        </w:rPr>
+        <w:t>Le nombre de zone verticale correspond à une moitié de terrain, et non pas terrain entier</w:t>
+      </w:r>
+    </w:p>
+    <w:p>
+      <w:pPr>
+        <w:numPr>
+          <w:ilvl w:val="1"/>
+          <w:numId w:val="2"/>
+        </w:numPr>
+        <w:rPr>
+          <w:highlight w:val="green"/>
+        </w:rPr>
+      </w:pPr>
+      <w:r>
+        <w:rPr>
+          <w:highlight w:val="green"/>
+        </w:rPr>
+        <w:t xml:space="preserve">Le nombre de </w:t>
+      </w:r>
+      <w:proofErr w:type="spellStart"/>
+      <w:r>
+        <w:rPr>
+          <w:highlight w:val="green"/>
+        </w:rPr>
+        <w:t>zoneS</w:t>
+      </w:r>
+      <w:proofErr w:type="spellEnd"/>
+      <w:r>
+        <w:rPr>
+          <w:highlight w:val="green"/>
+        </w:rPr>
+        <w:t xml:space="preserve"> </w:t>
+      </w:r>
+      <w:proofErr w:type="spellStart"/>
+      <w:r>
+        <w:rPr>
+          <w:highlight w:val="green"/>
+        </w:rPr>
+        <w:t>horizontaleS</w:t>
+      </w:r>
+      <w:proofErr w:type="spellEnd"/>
+      <w:r>
+        <w:rPr>
+          <w:highlight w:val="green"/>
+        </w:rPr>
+        <w:t xml:space="preserve"> ne correspond pas à ce qui s’affiche et je pense que c’est inversé avec les zones verticales. D’ailleurs, renommer zones horizontales par lignes, et zones verticales par colonnes</w:t>
+      </w:r>
+    </w:p>
+    <w:p>
+      <w:pPr>
+        <w:numPr>
+          <w:ilvl w:val="1"/>
+          <w:numId w:val="2"/>
+        </w:numPr>
+        <w:rPr>
+          <w:highlight w:val="green"/>
+        </w:rPr>
+      </w:pPr>
+      <w:r>
+        <w:rPr>
+          <w:highlight w:val="green"/>
+        </w:rPr>
+        <w:t>Lorsque l’on modifie la saison, les types de début d’action se réinitialisent</w:t>
+      </w:r>
+    </w:p>
+    <w:p>
+      <w:pPr>
+        <w:numPr>
+          <w:ilvl w:val="1"/>
+          <w:numId w:val="2"/>
+        </w:numPr>
+        <w:rPr>
+          <w:highlight w:val="green"/>
+        </w:rPr>
+      </w:pPr>
+      <w:r>
+        <w:rPr>
+          <w:highlight w:val="green"/>
+        </w:rPr>
+        <w:lastRenderedPageBreak/>
+        <w:t>Ajouter à « groupe à afficher » le choix d’une équipe en particulier</w:t>
       </w:r>
     </w:p>
     <w:p>
@@ -524,14 +1142,22 @@
           <w:numId w:val="2"/>
         </w:numPr>
         <w:rPr>
-          <w:color w:val="FF0000"/>
-        </w:rPr>
-      </w:pPr>
-      <w:r>
-        <w:rPr>
-          <w:color w:val="FF0000"/>
-        </w:rPr>
-        <w:t>Passes avant un but</w:t>
+          <w:highlight w:val="green"/>
+        </w:rPr>
+      </w:pPr>
+      <w:proofErr w:type="spellStart"/>
+      <w:r>
+        <w:rPr>
+          <w:highlight w:val="green"/>
+        </w:rPr>
+        <w:t>Heatmap</w:t>
+      </w:r>
+      <w:proofErr w:type="spellEnd"/>
+      <w:r>
+        <w:rPr>
+          <w:highlight w:val="green"/>
+        </w:rPr>
+        <w:t xml:space="preserve"> zone de tir</w:t>
       </w:r>
     </w:p>
     <w:p>
@@ -548,7 +1174,7 @@
         <w:rPr>
           <w:highlight w:val="green"/>
         </w:rPr>
-        <w:t>Moyenne sans s</w:t>
+        <w:t>Choisir « saison »</w:t>
       </w:r>
     </w:p>
     <w:p>
@@ -565,7 +1191,7 @@
         <w:rPr>
           <w:highlight w:val="green"/>
         </w:rPr>
-        <w:t>Classer les saisons (partout sur les apps) de la plus récente à la plus ancienne</w:t>
+        <w:t>Par défaut, la saison la plus récente est sélectionnée</w:t>
       </w:r>
     </w:p>
     <w:p>
@@ -575,20 +1201,76 @@
           <w:numId w:val="2"/>
         </w:numPr>
         <w:rPr>
-          <w:color w:val="FF0000"/>
-        </w:rPr>
-      </w:pPr>
-      <w:r>
-        <w:rPr>
-          <w:color w:val="FF0000"/>
-        </w:rPr>
-        <w:t>Permettre la possibilité de choisir un ou plusieurs clubs (idem que la demande dans Evolution par journée)</w:t>
-      </w:r>
-      <w:r>
-        <w:rPr>
-          <w:color w:val="FF0000"/>
-        </w:rPr>
-        <w:t xml:space="preserve"> mettre un trou si le club pas en ligue 2 une saison</w:t>
+          <w:highlight w:val="green"/>
+        </w:rPr>
+      </w:pPr>
+      <w:r>
+        <w:rPr>
+          <w:highlight w:val="green"/>
+        </w:rPr>
+        <w:t>Le nombre de zone verticale correspond à une moitié de terrain, et non pas terrain entier</w:t>
+      </w:r>
+    </w:p>
+    <w:p>
+      <w:pPr>
+        <w:numPr>
+          <w:ilvl w:val="1"/>
+          <w:numId w:val="2"/>
+        </w:numPr>
+        <w:rPr>
+          <w:highlight w:val="green"/>
+        </w:rPr>
+      </w:pPr>
+      <w:r>
+        <w:rPr>
+          <w:highlight w:val="green"/>
+        </w:rPr>
+        <w:t xml:space="preserve">Le nombre de </w:t>
+      </w:r>
+      <w:proofErr w:type="spellStart"/>
+      <w:r>
+        <w:rPr>
+          <w:highlight w:val="green"/>
+        </w:rPr>
+        <w:t>zoneS</w:t>
+      </w:r>
+      <w:proofErr w:type="spellEnd"/>
+      <w:r>
+        <w:rPr>
+          <w:highlight w:val="green"/>
+        </w:rPr>
+        <w:t xml:space="preserve"> </w:t>
+      </w:r>
+      <w:proofErr w:type="spellStart"/>
+      <w:r>
+        <w:rPr>
+          <w:highlight w:val="green"/>
+        </w:rPr>
+        <w:t>horizontaleS</w:t>
+      </w:r>
+      <w:proofErr w:type="spellEnd"/>
+      <w:r>
+        <w:rPr>
+          <w:highlight w:val="green"/>
+        </w:rPr>
+        <w:t xml:space="preserve"> ne correspond pas à ce qui s’affiche et je pense que c’est inversé avec les zones verticales. D’ailleurs, renommer zones horizontales par lignes, et zones verticales par colonnes</w:t>
+      </w:r>
+    </w:p>
+    <w:p>
+      <w:pPr>
+        <w:numPr>
+          <w:ilvl w:val="1"/>
+          <w:numId w:val="2"/>
+        </w:numPr>
+        <w:rPr>
+          <w:highlight w:val="green"/>
+        </w:rPr>
+      </w:pPr>
+      <w:r>
+        <w:rPr>
+          <w:highlight w:val="green"/>
+        </w:rPr>
+        <w:t>Ajouter à « groupe à afficher » le choix d’une équipe en particulier</w:t>
       </w:r>
     </w:p>
     <w:p>
@@ -601,11 +1283,19 @@
           <w:highlight w:val="green"/>
         </w:rPr>
       </w:pPr>
-      <w:r>
-        <w:rPr>
-          <w:highlight w:val="green"/>
-        </w:rPr>
-        <w:t>Heatmap action avant tir</w:t>
+      <w:proofErr w:type="spellStart"/>
+      <w:r>
+        <w:rPr>
+          <w:highlight w:val="green"/>
+        </w:rPr>
+        <w:t>Heatmap</w:t>
+      </w:r>
+      <w:proofErr w:type="spellEnd"/>
+      <w:r>
+        <w:rPr>
+          <w:highlight w:val="green"/>
+        </w:rPr>
+        <w:t xml:space="preserve"> zone de centre et réception</w:t>
       </w:r>
     </w:p>
     <w:p>
@@ -622,229 +1312,21 @@
         <w:rPr>
           <w:highlight w:val="green"/>
         </w:rPr>
-        <w:t>Choisir « saison »</w:t>
-      </w:r>
-    </w:p>
-    <w:p>
-      <w:pPr>
-        <w:numPr>
-          <w:ilvl w:val="1"/>
-          <w:numId w:val="2"/>
-        </w:numPr>
-        <w:rPr>
-          <w:highlight w:val="green"/>
-        </w:rPr>
-      </w:pPr>
-      <w:r>
-        <w:rPr>
-          <w:highlight w:val="green"/>
-        </w:rPr>
-        <w:t>Par défaut, la saison la plus récente est sélectionnée</w:t>
-      </w:r>
-    </w:p>
-    <w:p>
-      <w:pPr>
-        <w:numPr>
-          <w:ilvl w:val="1"/>
-          <w:numId w:val="2"/>
-        </w:numPr>
-        <w:rPr>
-          <w:highlight w:val="green"/>
-        </w:rPr>
-      </w:pPr>
-      <w:r>
-        <w:rPr>
-          <w:highlight w:val="green"/>
-        </w:rPr>
-        <w:t>Le nombre de zone verticale correspond à une moitié de terrain, et non pas terrain entier</w:t>
-      </w:r>
-    </w:p>
-    <w:p>
-      <w:pPr>
-        <w:numPr>
-          <w:ilvl w:val="1"/>
-          <w:numId w:val="2"/>
-        </w:numPr>
-        <w:rPr>
-          <w:highlight w:val="green"/>
-        </w:rPr>
-      </w:pPr>
-      <w:r>
-        <w:rPr>
-          <w:highlight w:val="green"/>
-        </w:rPr>
-        <w:t>Le nombre de zoneS horizontaleS ne correspond pas à ce qui s’affiche et je pense que c’est inversé avec les zones verticales. D’ailleurs, renommer zones horizontales par lignes, et zones verticales par colonnes</w:t>
-      </w:r>
-    </w:p>
-    <w:p>
-      <w:pPr>
-        <w:numPr>
-          <w:ilvl w:val="1"/>
-          <w:numId w:val="2"/>
-        </w:numPr>
-        <w:rPr>
-          <w:highlight w:val="green"/>
-        </w:rPr>
-      </w:pPr>
-      <w:r>
-        <w:rPr>
-          <w:highlight w:val="green"/>
-        </w:rPr>
-        <w:lastRenderedPageBreak/>
-        <w:t>Lorsque l’on modifie la saison, les types de début d’action se réinitialisent</w:t>
-      </w:r>
-    </w:p>
-    <w:p>
-      <w:pPr>
-        <w:numPr>
-          <w:ilvl w:val="1"/>
-          <w:numId w:val="2"/>
-        </w:numPr>
-        <w:rPr>
-          <w:highlight w:val="green"/>
-        </w:rPr>
-      </w:pPr>
-      <w:r>
-        <w:rPr>
-          <w:highlight w:val="green"/>
-        </w:rPr>
-        <w:t>Ajouter à « groupe à afficher » le choix d’une équipe en particulier</w:t>
-      </w:r>
-    </w:p>
-    <w:p>
-      <w:pPr>
-        <w:numPr>
-          <w:ilvl w:val="0"/>
-          <w:numId w:val="2"/>
-        </w:numPr>
-        <w:rPr>
-          <w:highlight w:val="green"/>
-        </w:rPr>
-      </w:pPr>
-      <w:r>
-        <w:rPr>
-          <w:highlight w:val="green"/>
-        </w:rPr>
-        <w:t>Heatmap zone de tir</w:t>
-      </w:r>
-    </w:p>
-    <w:p>
-      <w:pPr>
-        <w:numPr>
-          <w:ilvl w:val="1"/>
-          <w:numId w:val="2"/>
-        </w:numPr>
-        <w:rPr>
-          <w:highlight w:val="green"/>
-        </w:rPr>
-      </w:pPr>
-      <w:r>
-        <w:rPr>
-          <w:highlight w:val="green"/>
-        </w:rPr>
-        <w:t>Choisir « saison »</w:t>
-      </w:r>
-    </w:p>
-    <w:p>
-      <w:pPr>
-        <w:numPr>
-          <w:ilvl w:val="1"/>
-          <w:numId w:val="2"/>
-        </w:numPr>
-        <w:rPr>
-          <w:highlight w:val="green"/>
-        </w:rPr>
-      </w:pPr>
-      <w:r>
-        <w:rPr>
-          <w:highlight w:val="green"/>
-        </w:rPr>
-        <w:t>Par défaut, la saison la plus récente est sélectionnée</w:t>
-      </w:r>
-    </w:p>
-    <w:p>
-      <w:pPr>
-        <w:numPr>
-          <w:ilvl w:val="1"/>
-          <w:numId w:val="2"/>
-        </w:numPr>
-        <w:rPr>
-          <w:highlight w:val="green"/>
-        </w:rPr>
-      </w:pPr>
-      <w:r>
-        <w:rPr>
-          <w:highlight w:val="green"/>
-        </w:rPr>
-        <w:t>Le nombre de zone verticale correspond à une moitié de terrain, et non pas terrain entier</w:t>
-      </w:r>
-    </w:p>
-    <w:p>
-      <w:pPr>
-        <w:numPr>
-          <w:ilvl w:val="1"/>
-          <w:numId w:val="2"/>
-        </w:numPr>
-        <w:rPr>
-          <w:highlight w:val="green"/>
-        </w:rPr>
-      </w:pPr>
-      <w:r>
-        <w:rPr>
-          <w:highlight w:val="green"/>
-        </w:rPr>
-        <w:t>Le nombre de zoneS horizontaleS ne correspond pas à ce qui s’affiche et je pense que c’est inversé avec les zones verticales. D’ailleurs, renommer zones horizontales par lignes, et zones verticales par colonnes</w:t>
-      </w:r>
-    </w:p>
-    <w:p>
-      <w:pPr>
-        <w:numPr>
-          <w:ilvl w:val="1"/>
-          <w:numId w:val="2"/>
-        </w:numPr>
-        <w:rPr>
-          <w:highlight w:val="green"/>
-        </w:rPr>
-      </w:pPr>
-      <w:r>
-        <w:rPr>
-          <w:highlight w:val="green"/>
-        </w:rPr>
-        <w:t>Ajouter à « groupe à afficher » le choix d’une équipe en particulier</w:t>
-      </w:r>
-    </w:p>
-    <w:p>
-      <w:pPr>
-        <w:numPr>
-          <w:ilvl w:val="0"/>
-          <w:numId w:val="2"/>
-        </w:numPr>
-        <w:rPr>
-          <w:highlight w:val="green"/>
-        </w:rPr>
-      </w:pPr>
-      <w:r>
-        <w:rPr>
-          <w:highlight w:val="green"/>
-        </w:rPr>
-        <w:t>Heatmap zone de centre et réception</w:t>
-      </w:r>
-    </w:p>
-    <w:p>
-      <w:pPr>
-        <w:numPr>
-          <w:ilvl w:val="1"/>
-          <w:numId w:val="2"/>
-        </w:numPr>
-        <w:rPr>
-          <w:highlight w:val="green"/>
-        </w:rPr>
-      </w:pPr>
-      <w:r>
-        <w:rPr>
-          <w:highlight w:val="green"/>
-        </w:rPr>
-        <w:t>Corriger « Récepetion »</w:t>
+        <w:t>Corriger « </w:t>
+      </w:r>
+      <w:proofErr w:type="spellStart"/>
+      <w:r>
+        <w:rPr>
+          <w:highlight w:val="green"/>
+        </w:rPr>
+        <w:t>Récepetion</w:t>
+      </w:r>
+      <w:proofErr w:type="spellEnd"/>
+      <w:r>
+        <w:rPr>
+          <w:highlight w:val="green"/>
+        </w:rPr>
+        <w:t> »</w:t>
       </w:r>
     </w:p>
     <w:p>
@@ -1013,7 +1495,563 @@
         <w:rPr>
           <w:color w:val="FF0000"/>
         </w:rPr>
-        <w:t>Sur Métriques discriminantes, Passes avant but, et les 3 heatmap, permettre la possibilité de sélectionner plusieurs saisons à la fois</w:t>
+        <w:t xml:space="preserve">Sur Métriques discriminantes, Passes avant but, et les 3 </w:t>
+      </w:r>
+      <w:proofErr w:type="spellStart"/>
+      <w:r>
+        <w:rPr>
+          <w:color w:val="FF0000"/>
+        </w:rPr>
+        <w:t>heatmap</w:t>
+      </w:r>
+      <w:proofErr w:type="spellEnd"/>
+      <w:r>
+        <w:rPr>
+          <w:color w:val="FF0000"/>
+        </w:rPr>
+        <w:t>, permettre la possibilité de sélectionner plusieurs saisons à la fois</w:t>
+      </w:r>
+    </w:p>
+    <w:p>
+      <w:pPr>
+        <w:rPr>
+          <w:color w:val="FF0000"/>
+        </w:rPr>
+      </w:pPr>
+      <w:r>
+        <w:rPr>
+          <w:color w:val="FF0000"/>
+        </w:rPr>
+        <w:t>Voici de nouvelles demandes d’évolution pour compléter les mails de cette semaine :</w:t>
+      </w:r>
+    </w:p>
+    <w:p>
+      <w:pPr>
+        <w:rPr>
+          <w:color w:val="FF0000"/>
+        </w:rPr>
+      </w:pPr>
+      <w:r>
+        <w:rPr>
+          <w:color w:val="FF0000"/>
+        </w:rPr>
+        <w:t> </w:t>
+      </w:r>
+    </w:p>
+    <w:p>
+      <w:pPr>
+        <w:numPr>
+          <w:ilvl w:val="0"/>
+          <w:numId w:val="5"/>
+        </w:numPr>
+        <w:rPr>
+          <w:color w:val="FF0000"/>
+        </w:rPr>
+      </w:pPr>
+      <w:proofErr w:type="spellStart"/>
+      <w:r>
+        <w:rPr>
+          <w:color w:val="FF0000"/>
+        </w:rPr>
+        <w:t>Peut être</w:t>
+      </w:r>
+      <w:proofErr w:type="spellEnd"/>
+      <w:r>
+        <w:rPr>
+          <w:color w:val="FF0000"/>
+        </w:rPr>
+        <w:t xml:space="preserve"> que tu es en cours de </w:t>
+      </w:r>
+      <w:proofErr w:type="spellStart"/>
+      <w:r>
+        <w:rPr>
+          <w:color w:val="FF0000"/>
+        </w:rPr>
+        <w:t>modif</w:t>
+      </w:r>
+      <w:proofErr w:type="spellEnd"/>
+      <w:r>
+        <w:rPr>
+          <w:color w:val="FF0000"/>
+        </w:rPr>
+        <w:t xml:space="preserve">, ou peut être que je m‘étais mal exprimé : La possibilité d’ajuster le nombre d’équipes des Top / Middle / Bottom est à mettre en œuvre partout </w:t>
+      </w:r>
+      <w:proofErr w:type="spellStart"/>
+      <w:r>
+        <w:rPr>
+          <w:color w:val="FF0000"/>
+        </w:rPr>
+        <w:t>ou</w:t>
+      </w:r>
+      <w:proofErr w:type="spellEnd"/>
+      <w:r>
+        <w:rPr>
+          <w:color w:val="FF0000"/>
+        </w:rPr>
+        <w:t xml:space="preserve"> on avait Top 5/Bottom 15</w:t>
+      </w:r>
+    </w:p>
+    <w:p>
+      <w:pPr>
+        <w:numPr>
+          <w:ilvl w:val="0"/>
+          <w:numId w:val="5"/>
+        </w:numPr>
+        <w:rPr>
+          <w:color w:val="FF0000"/>
+        </w:rPr>
+      </w:pPr>
+      <w:r>
+        <w:rPr>
+          <w:color w:val="FF0000"/>
+        </w:rPr>
+        <w:lastRenderedPageBreak/>
+        <w:t>Evolution par saison : Code couleur :</w:t>
+      </w:r>
+      <w:r>
+        <w:rPr>
+          <w:color w:val="FF0000"/>
+        </w:rPr>
+        <w:br/>
+        <w:t>SI val-S1 &lt; vals-inter &lt; val-</w:t>
+      </w:r>
+      <w:proofErr w:type="spellStart"/>
+      <w:r>
+        <w:rPr>
+          <w:color w:val="FF0000"/>
+        </w:rPr>
+        <w:t>Sactuel</w:t>
+      </w:r>
+      <w:proofErr w:type="spellEnd"/>
+      <w:r>
+        <w:rPr>
+          <w:color w:val="FF0000"/>
+        </w:rPr>
+        <w:t> </w:t>
+      </w:r>
+      <w:r>
+        <w:rPr>
+          <w:color w:val="FF0000"/>
+        </w:rPr>
+        <w:sym w:font="Wingdings" w:char="F0E8"/>
+      </w:r>
+      <w:r>
+        <w:rPr>
+          <w:color w:val="FF0000"/>
+        </w:rPr>
+        <w:t> augmentation constante </w:t>
+      </w:r>
+      <w:r>
+        <w:rPr>
+          <w:color w:val="FF0000"/>
+        </w:rPr>
+        <w:sym w:font="Wingdings" w:char="F0E8"/>
+      </w:r>
+      <w:r>
+        <w:rPr>
+          <w:color w:val="FF0000"/>
+        </w:rPr>
+        <w:t> vert</w:t>
+      </w:r>
+      <w:r>
+        <w:rPr>
+          <w:color w:val="FF0000"/>
+        </w:rPr>
+        <w:br/>
+        <w:t>Si val-S1 &lt; val-</w:t>
+      </w:r>
+      <w:proofErr w:type="spellStart"/>
+      <w:r>
+        <w:rPr>
+          <w:color w:val="FF0000"/>
+        </w:rPr>
+        <w:t>Sactuel</w:t>
+      </w:r>
+      <w:proofErr w:type="spellEnd"/>
+      <w:r>
+        <w:rPr>
+          <w:color w:val="FF0000"/>
+        </w:rPr>
+        <w:t xml:space="preserve"> et diminution intermédiaire </w:t>
+      </w:r>
+      <w:r>
+        <w:rPr>
+          <w:color w:val="FF0000"/>
+        </w:rPr>
+        <w:sym w:font="Wingdings" w:char="F0E8"/>
+      </w:r>
+      <w:r>
+        <w:rPr>
+          <w:color w:val="FF0000"/>
+        </w:rPr>
+        <w:t> tendance haussière </w:t>
+      </w:r>
+      <w:r>
+        <w:rPr>
+          <w:color w:val="FF0000"/>
+        </w:rPr>
+        <w:sym w:font="Wingdings" w:char="F0E8"/>
+      </w:r>
+      <w:r>
+        <w:rPr>
+          <w:color w:val="FF0000"/>
+        </w:rPr>
+        <w:t> jaune</w:t>
+      </w:r>
+      <w:r>
+        <w:rPr>
+          <w:color w:val="FF0000"/>
+        </w:rPr>
+        <w:br/>
+        <w:t>Si val-S1 &gt; val-</w:t>
+      </w:r>
+      <w:proofErr w:type="spellStart"/>
+      <w:r>
+        <w:rPr>
+          <w:color w:val="FF0000"/>
+        </w:rPr>
+        <w:t>Sactuel</w:t>
+      </w:r>
+      <w:proofErr w:type="spellEnd"/>
+      <w:r>
+        <w:rPr>
+          <w:color w:val="FF0000"/>
+        </w:rPr>
+        <w:t xml:space="preserve"> et augmentation intermédiaire </w:t>
+      </w:r>
+      <w:r>
+        <w:rPr>
+          <w:color w:val="FF0000"/>
+        </w:rPr>
+        <w:sym w:font="Wingdings" w:char="F0E8"/>
+      </w:r>
+      <w:r>
+        <w:rPr>
+          <w:color w:val="FF0000"/>
+        </w:rPr>
+        <w:t> tendance baissière </w:t>
+      </w:r>
+      <w:r>
+        <w:rPr>
+          <w:color w:val="FF0000"/>
+        </w:rPr>
+        <w:sym w:font="Wingdings" w:char="F0E8"/>
+      </w:r>
+      <w:r>
+        <w:rPr>
+          <w:color w:val="FF0000"/>
+        </w:rPr>
+        <w:t> orange</w:t>
+      </w:r>
+    </w:p>
+    <w:p>
+      <w:pPr>
+        <w:rPr>
+          <w:color w:val="FF0000"/>
+        </w:rPr>
+      </w:pPr>
+      <w:r>
+        <w:rPr>
+          <w:color w:val="FF0000"/>
+        </w:rPr>
+        <w:t>Si val-S1 &gt; vals-inter &gt; val-</w:t>
+      </w:r>
+      <w:proofErr w:type="spellStart"/>
+      <w:r>
+        <w:rPr>
+          <w:color w:val="FF0000"/>
+        </w:rPr>
+        <w:t>Sactuel</w:t>
+      </w:r>
+      <w:proofErr w:type="spellEnd"/>
+      <w:r>
+        <w:rPr>
+          <w:color w:val="FF0000"/>
+        </w:rPr>
+        <w:t> </w:t>
+      </w:r>
+      <w:r>
+        <w:rPr>
+          <w:color w:val="FF0000"/>
+        </w:rPr>
+        <w:sym w:font="Wingdings" w:char="F0E8"/>
+      </w:r>
+      <w:r>
+        <w:rPr>
+          <w:color w:val="FF0000"/>
+        </w:rPr>
+        <w:t> diminution constante </w:t>
+      </w:r>
+      <w:r>
+        <w:rPr>
+          <w:color w:val="FF0000"/>
+        </w:rPr>
+        <w:sym w:font="Wingdings" w:char="F0E8"/>
+      </w:r>
+      <w:r>
+        <w:rPr>
+          <w:color w:val="FF0000"/>
+        </w:rPr>
+        <w:t> rouge</w:t>
+      </w:r>
+    </w:p>
+    <w:p>
+      <w:pPr>
+        <w:rPr>
+          <w:color w:val="FF0000"/>
+        </w:rPr>
+      </w:pPr>
+      <w:r>
+        <w:rPr>
+          <w:color w:val="FF0000"/>
+        </w:rPr>
+        <w:t>            Réfléchir à une méthode de calcul plus élaborée pour gérer lorsqu’il y aura davantage de saison en faisant ressortir la tendance sur les 4 dernières saisons</w:t>
+      </w:r>
+    </w:p>
+    <w:p>
+      <w:pPr>
+        <w:numPr>
+          <w:ilvl w:val="0"/>
+          <w:numId w:val="6"/>
+        </w:numPr>
+        <w:rPr>
+          <w:color w:val="FF0000"/>
+        </w:rPr>
+      </w:pPr>
+      <w:r>
+        <w:rPr>
+          <w:color w:val="FF0000"/>
+        </w:rPr>
+        <w:t>Est-ce possible d’étudier, sur une compétition (L2 par exemple) et sur une saison, les métriques les plus significatives (</w:t>
+      </w:r>
+      <w:proofErr w:type="spellStart"/>
+      <w:r>
+        <w:rPr>
+          <w:color w:val="FF0000"/>
+        </w:rPr>
+        <w:t>quelque</w:t>
+      </w:r>
+      <w:proofErr w:type="spellEnd"/>
+      <w:r>
+        <w:rPr>
+          <w:color w:val="FF0000"/>
+        </w:rPr>
+        <w:t xml:space="preserve"> soit le fournisseur et le type de données) pour les équipes qui gagnent les matchs ?</w:t>
+      </w:r>
+    </w:p>
+    <w:p>
+      <w:pPr>
+        <w:numPr>
+          <w:ilvl w:val="0"/>
+          <w:numId w:val="6"/>
+        </w:numPr>
+        <w:rPr>
+          <w:color w:val="FF0000"/>
+        </w:rPr>
+      </w:pPr>
+      <w:r>
+        <w:rPr>
+          <w:color w:val="FF0000"/>
+        </w:rPr>
+        <w:t xml:space="preserve">Sur toutes les </w:t>
+      </w:r>
+      <w:proofErr w:type="spellStart"/>
+      <w:r>
+        <w:rPr>
+          <w:color w:val="FF0000"/>
+        </w:rPr>
+        <w:t>heatmap</w:t>
+      </w:r>
+      <w:proofErr w:type="spellEnd"/>
+      <w:r>
+        <w:rPr>
+          <w:color w:val="FF0000"/>
+        </w:rPr>
+        <w:t>, avoir l’option de choisir d’afficher au choix : le pourcentage (actuel), le pourcentage sans le sigle « % », la valeur, ou aucune valeur. Et dans tous les cas, afficher quelque part le nombre total d’occurrences trouvées</w:t>
+      </w:r>
+    </w:p>
+    <w:p>
+      <w:pPr>
+        <w:numPr>
+          <w:ilvl w:val="0"/>
+          <w:numId w:val="6"/>
+        </w:numPr>
+        <w:rPr>
+          <w:color w:val="FF0000"/>
+        </w:rPr>
+      </w:pPr>
+      <w:r>
+        <w:rPr>
+          <w:color w:val="FF0000"/>
+        </w:rPr>
+        <w:t xml:space="preserve">Supprimer l’option de cacher les lignes du terrain sur les </w:t>
+      </w:r>
+      <w:proofErr w:type="spellStart"/>
+      <w:r>
+        <w:rPr>
+          <w:color w:val="FF0000"/>
+        </w:rPr>
+        <w:t>heatmap</w:t>
+      </w:r>
+      <w:proofErr w:type="spellEnd"/>
+    </w:p>
+    <w:p>
+      <w:pPr>
+        <w:numPr>
+          <w:ilvl w:val="0"/>
+          <w:numId w:val="6"/>
+        </w:numPr>
+        <w:rPr>
+          <w:color w:val="FF0000"/>
+        </w:rPr>
+      </w:pPr>
+      <w:proofErr w:type="spellStart"/>
+      <w:r>
+        <w:rPr>
+          <w:color w:val="FF0000"/>
+        </w:rPr>
+        <w:t>Heatmap</w:t>
+      </w:r>
+      <w:proofErr w:type="spellEnd"/>
+      <w:r>
+        <w:rPr>
+          <w:color w:val="FF0000"/>
+        </w:rPr>
+        <w:t xml:space="preserve"> zone </w:t>
+      </w:r>
+      <w:proofErr w:type="spellStart"/>
+      <w:r>
+        <w:rPr>
+          <w:color w:val="FF0000"/>
+        </w:rPr>
+        <w:t>debut</w:t>
+      </w:r>
+      <w:proofErr w:type="spellEnd"/>
+      <w:r>
+        <w:rPr>
+          <w:color w:val="FF0000"/>
+        </w:rPr>
+        <w:t xml:space="preserve"> action des tirs. Si un club est sélectionné, permettre la </w:t>
+      </w:r>
+      <w:proofErr w:type="spellStart"/>
+      <w:r>
+        <w:rPr>
+          <w:color w:val="FF0000"/>
+        </w:rPr>
+        <w:t>selection</w:t>
+      </w:r>
+      <w:proofErr w:type="spellEnd"/>
+      <w:r>
+        <w:rPr>
+          <w:color w:val="FF0000"/>
+        </w:rPr>
+        <w:t xml:space="preserve"> d’une zone, et afficher : Date – N° journée – Equipe 1 vs Equipe 2 – Minute – Tir/But pour Equipe x</w:t>
+      </w:r>
+    </w:p>
+    <w:p>
+      <w:pPr>
+        <w:numPr>
+          <w:ilvl w:val="0"/>
+          <w:numId w:val="6"/>
+        </w:numPr>
+        <w:rPr>
+          <w:color w:val="FF0000"/>
+        </w:rPr>
+      </w:pPr>
+      <w:proofErr w:type="spellStart"/>
+      <w:r>
+        <w:rPr>
+          <w:color w:val="FF0000"/>
+        </w:rPr>
+        <w:t>Heatmap</w:t>
+      </w:r>
+      <w:proofErr w:type="spellEnd"/>
+      <w:r>
+        <w:rPr>
+          <w:color w:val="FF0000"/>
+        </w:rPr>
+        <w:t xml:space="preserve"> zone de tir. Si un club est sélectionné, permettre la </w:t>
+      </w:r>
+      <w:proofErr w:type="spellStart"/>
+      <w:r>
+        <w:rPr>
+          <w:color w:val="FF0000"/>
+        </w:rPr>
+        <w:t>selection</w:t>
+      </w:r>
+      <w:proofErr w:type="spellEnd"/>
+      <w:r>
+        <w:rPr>
+          <w:color w:val="FF0000"/>
+        </w:rPr>
+        <w:t xml:space="preserve"> d’une zone et afficher : Date – Journée – Eq 1 vs Eq 2 – Minute – Tireur/Buteur (</w:t>
+      </w:r>
+      <w:proofErr w:type="spellStart"/>
+      <w:r>
+        <w:rPr>
+          <w:color w:val="FF0000"/>
+        </w:rPr>
+        <w:t>equipe</w:t>
+      </w:r>
+      <w:proofErr w:type="spellEnd"/>
+      <w:r>
+        <w:rPr>
+          <w:color w:val="FF0000"/>
+        </w:rPr>
+        <w:t>)</w:t>
+      </w:r>
+    </w:p>
+    <w:p>
+      <w:pPr>
+        <w:numPr>
+          <w:ilvl w:val="0"/>
+          <w:numId w:val="6"/>
+        </w:numPr>
+        <w:rPr>
+          <w:color w:val="FF0000"/>
+        </w:rPr>
+      </w:pPr>
+      <w:proofErr w:type="spellStart"/>
+      <w:r>
+        <w:rPr>
+          <w:color w:val="FF0000"/>
+        </w:rPr>
+        <w:t>Heatmap</w:t>
+      </w:r>
+      <w:proofErr w:type="spellEnd"/>
+      <w:r>
+        <w:rPr>
+          <w:color w:val="FF0000"/>
+        </w:rPr>
+        <w:t xml:space="preserve"> zone de centre et réception. Si un club est sélectionné, permettre la </w:t>
+      </w:r>
+      <w:proofErr w:type="spellStart"/>
+      <w:r>
+        <w:rPr>
+          <w:color w:val="FF0000"/>
+        </w:rPr>
+        <w:t>selection</w:t>
+      </w:r>
+      <w:proofErr w:type="spellEnd"/>
+      <w:r>
+        <w:rPr>
+          <w:color w:val="FF0000"/>
+        </w:rPr>
+        <w:t xml:space="preserve"> d’une zone et afficher : Date – Journée – Eq 1 vs Eq 2 – Minute – Centreur (équipe) - Tireur/Buteur (</w:t>
+      </w:r>
+      <w:proofErr w:type="spellStart"/>
+      <w:r>
+        <w:rPr>
+          <w:color w:val="FF0000"/>
+        </w:rPr>
+        <w:t>equipe</w:t>
+      </w:r>
+      <w:proofErr w:type="spellEnd"/>
+      <w:r>
+        <w:rPr>
+          <w:color w:val="FF0000"/>
+        </w:rPr>
+        <w:t>)</w:t>
       </w:r>
     </w:p>
     <w:p>
@@ -1334,6 +2372,155 @@
     </w:lvl>
   </w:abstractNum>
   <w:abstractNum w:abstractNumId="2" w15:restartNumberingAfterBreak="0">
+    <w:nsid w:val="5B691712"/>
+    <w:multiLevelType w:val="multilevel"/>
+    <w:tmpl w:val="763A2524"/>
+    <w:lvl w:ilvl="0">
+      <w:start w:val="1"/>
+      <w:numFmt w:val="bullet"/>
+      <w:lvlText w:val=""/>
+      <w:lvlJc w:val="left"/>
+      <w:pPr>
+        <w:tabs>
+          <w:tab w:val="num" w:pos="720"/>
+        </w:tabs>
+        <w:ind w:left="720" w:hanging="360"/>
+      </w:pPr>
+      <w:rPr>
+        <w:rFonts w:ascii="Symbol" w:hAnsi="Symbol" w:hint="default"/>
+        <w:sz w:val="20"/>
+      </w:rPr>
+    </w:lvl>
+    <w:lvl w:ilvl="1" w:tentative="1">
+      <w:start w:val="1"/>
+      <w:numFmt w:val="bullet"/>
+      <w:lvlText w:val=""/>
+      <w:lvlJc w:val="left"/>
+      <w:pPr>
+        <w:tabs>
+          <w:tab w:val="num" w:pos="1440"/>
+        </w:tabs>
+        <w:ind w:left="1440" w:hanging="360"/>
+      </w:pPr>
+      <w:rPr>
+        <w:rFonts w:ascii="Symbol" w:hAnsi="Symbol" w:hint="default"/>
+        <w:sz w:val="20"/>
+      </w:rPr>
+    </w:lvl>
+    <w:lvl w:ilvl="2" w:tentative="1">
+      <w:start w:val="1"/>
+      <w:numFmt w:val="bullet"/>
+      <w:lvlText w:val=""/>
+      <w:lvlJc w:val="left"/>
+      <w:pPr>
+        <w:tabs>
+          <w:tab w:val="num" w:pos="2160"/>
+        </w:tabs>
+        <w:ind w:left="2160" w:hanging="360"/>
+      </w:pPr>
+      <w:rPr>
+        <w:rFonts w:ascii="Symbol" w:hAnsi="Symbol" w:hint="default"/>
+        <w:sz w:val="20"/>
+      </w:rPr>
+    </w:lvl>
+    <w:lvl w:ilvl="3" w:tentative="1">
+      <w:start w:val="1"/>
+      <w:numFmt w:val="bullet"/>
+      <w:lvlText w:val=""/>
+      <w:lvlJc w:val="left"/>
+      <w:pPr>
+        <w:tabs>
+          <w:tab w:val="num" w:pos="2880"/>
+        </w:tabs>
+        <w:ind w:left="2880" w:hanging="360"/>
+      </w:pPr>
+      <w:rPr>
+        <w:rFonts w:ascii="Symbol" w:hAnsi="Symbol" w:hint="default"/>
+        <w:sz w:val="20"/>
+      </w:rPr>
+    </w:lvl>
+    <w:lvl w:ilvl="4" w:tentative="1">
+      <w:start w:val="1"/>
+      <w:numFmt w:val="bullet"/>
+      <w:lvlText w:val=""/>
+      <w:lvlJc w:val="left"/>
+      <w:pPr>
+        <w:tabs>
+          <w:tab w:val="num" w:pos="3600"/>
+        </w:tabs>
+        <w:ind w:left="3600" w:hanging="360"/>
+      </w:pPr>
+      <w:rPr>
+        <w:rFonts w:ascii="Symbol" w:hAnsi="Symbol" w:hint="default"/>
+        <w:sz w:val="20"/>
+      </w:rPr>
+    </w:lvl>
+    <w:lvl w:ilvl="5" w:tentative="1">
+      <w:start w:val="1"/>
+      <w:numFmt w:val="bullet"/>
+      <w:lvlText w:val=""/>
+      <w:lvlJc w:val="left"/>
+      <w:pPr>
+        <w:tabs>
+          <w:tab w:val="num" w:pos="4320"/>
+        </w:tabs>
+        <w:ind w:left="4320" w:hanging="360"/>
+      </w:pPr>
+      <w:rPr>
+        <w:rFonts w:ascii="Symbol" w:hAnsi="Symbol" w:hint="default"/>
+        <w:sz w:val="20"/>
+      </w:rPr>
+    </w:lvl>
+    <w:lvl w:ilvl="6" w:tentative="1">
+      <w:start w:val="1"/>
+      <w:numFmt w:val="bullet"/>
+      <w:lvlText w:val=""/>
+      <w:lvlJc w:val="left"/>
+      <w:pPr>
+        <w:tabs>
+          <w:tab w:val="num" w:pos="5040"/>
+        </w:tabs>
+        <w:ind w:left="5040" w:hanging="360"/>
+      </w:pPr>
+      <w:rPr>
+        <w:rFonts w:ascii="Symbol" w:hAnsi="Symbol" w:hint="default"/>
+        <w:sz w:val="20"/>
+      </w:rPr>
+    </w:lvl>
+    <w:lvl w:ilvl="7" w:tentative="1">
+      <w:start w:val="1"/>
+      <w:numFmt w:val="bullet"/>
+      <w:lvlText w:val=""/>
+      <w:lvlJc w:val="left"/>
+      <w:pPr>
+        <w:tabs>
+          <w:tab w:val="num" w:pos="5760"/>
+        </w:tabs>
+        <w:ind w:left="5760" w:hanging="360"/>
+      </w:pPr>
+      <w:rPr>
+        <w:rFonts w:ascii="Symbol" w:hAnsi="Symbol" w:hint="default"/>
+        <w:sz w:val="20"/>
+      </w:rPr>
+    </w:lvl>
+    <w:lvl w:ilvl="8" w:tentative="1">
+      <w:start w:val="1"/>
+      <w:numFmt w:val="bullet"/>
+      <w:lvlText w:val=""/>
+      <w:lvlJc w:val="left"/>
+      <w:pPr>
+        <w:tabs>
+          <w:tab w:val="num" w:pos="6480"/>
+        </w:tabs>
+        <w:ind w:left="6480" w:hanging="360"/>
+      </w:pPr>
+      <w:rPr>
+        <w:rFonts w:ascii="Symbol" w:hAnsi="Symbol" w:hint="default"/>
+        <w:sz w:val="20"/>
+      </w:rPr>
+    </w:lvl>
+  </w:abstractNum>
+  <w:abstractNum w:abstractNumId="3" w15:restartNumberingAfterBreak="0">
     <w:nsid w:val="5E9677F9"/>
     <w:multiLevelType w:val="multilevel"/>
     <w:tmpl w:val="94FE381C"/>
@@ -1482,7 +2669,7 @@
       </w:rPr>
     </w:lvl>
   </w:abstractNum>
-  <w:abstractNum w:abstractNumId="3" w15:restartNumberingAfterBreak="0">
+  <w:abstractNum w:abstractNumId="4" w15:restartNumberingAfterBreak="0">
     <w:nsid w:val="64A84734"/>
     <w:multiLevelType w:val="multilevel"/>
     <w:tmpl w:val="A9745C68"/>
@@ -1631,17 +2818,172 @@
       </w:rPr>
     </w:lvl>
   </w:abstractNum>
+  <w:abstractNum w:abstractNumId="5" w15:restartNumberingAfterBreak="0">
+    <w:nsid w:val="7EF665C1"/>
+    <w:multiLevelType w:val="multilevel"/>
+    <w:tmpl w:val="BF48BE80"/>
+    <w:lvl w:ilvl="0">
+      <w:start w:val="1"/>
+      <w:numFmt w:val="bullet"/>
+      <w:lvlText w:val=""/>
+      <w:lvlJc w:val="left"/>
+      <w:pPr>
+        <w:tabs>
+          <w:tab w:val="num" w:pos="720"/>
+        </w:tabs>
+        <w:ind w:left="720" w:hanging="360"/>
+      </w:pPr>
+      <w:rPr>
+        <w:rFonts w:ascii="Symbol" w:hAnsi="Symbol" w:hint="default"/>
+        <w:sz w:val="20"/>
+      </w:rPr>
+    </w:lvl>
+    <w:lvl w:ilvl="1" w:tentative="1">
+      <w:start w:val="1"/>
+      <w:numFmt w:val="bullet"/>
+      <w:lvlText w:val=""/>
+      <w:lvlJc w:val="left"/>
+      <w:pPr>
+        <w:tabs>
+          <w:tab w:val="num" w:pos="1440"/>
+        </w:tabs>
+        <w:ind w:left="1440" w:hanging="360"/>
+      </w:pPr>
+      <w:rPr>
+        <w:rFonts w:ascii="Symbol" w:hAnsi="Symbol" w:hint="default"/>
+        <w:sz w:val="20"/>
+      </w:rPr>
+    </w:lvl>
+    <w:lvl w:ilvl="2" w:tentative="1">
+      <w:start w:val="1"/>
+      <w:numFmt w:val="bullet"/>
+      <w:lvlText w:val=""/>
+      <w:lvlJc w:val="left"/>
+      <w:pPr>
+        <w:tabs>
+          <w:tab w:val="num" w:pos="2160"/>
+        </w:tabs>
+        <w:ind w:left="2160" w:hanging="360"/>
+      </w:pPr>
+      <w:rPr>
+        <w:rFonts w:ascii="Symbol" w:hAnsi="Symbol" w:hint="default"/>
+        <w:sz w:val="20"/>
+      </w:rPr>
+    </w:lvl>
+    <w:lvl w:ilvl="3" w:tentative="1">
+      <w:start w:val="1"/>
+      <w:numFmt w:val="bullet"/>
+      <w:lvlText w:val=""/>
+      <w:lvlJc w:val="left"/>
+      <w:pPr>
+        <w:tabs>
+          <w:tab w:val="num" w:pos="2880"/>
+        </w:tabs>
+        <w:ind w:left="2880" w:hanging="360"/>
+      </w:pPr>
+      <w:rPr>
+        <w:rFonts w:ascii="Symbol" w:hAnsi="Symbol" w:hint="default"/>
+        <w:sz w:val="20"/>
+      </w:rPr>
+    </w:lvl>
+    <w:lvl w:ilvl="4" w:tentative="1">
+      <w:start w:val="1"/>
+      <w:numFmt w:val="bullet"/>
+      <w:lvlText w:val=""/>
+      <w:lvlJc w:val="left"/>
+      <w:pPr>
+        <w:tabs>
+          <w:tab w:val="num" w:pos="3600"/>
+        </w:tabs>
+        <w:ind w:left="3600" w:hanging="360"/>
+      </w:pPr>
+      <w:rPr>
+        <w:rFonts w:ascii="Symbol" w:hAnsi="Symbol" w:hint="default"/>
+        <w:sz w:val="20"/>
+      </w:rPr>
+    </w:lvl>
+    <w:lvl w:ilvl="5" w:tentative="1">
+      <w:start w:val="1"/>
+      <w:numFmt w:val="bullet"/>
+      <w:lvlText w:val=""/>
+      <w:lvlJc w:val="left"/>
+      <w:pPr>
+        <w:tabs>
+          <w:tab w:val="num" w:pos="4320"/>
+        </w:tabs>
+        <w:ind w:left="4320" w:hanging="360"/>
+      </w:pPr>
+      <w:rPr>
+        <w:rFonts w:ascii="Symbol" w:hAnsi="Symbol" w:hint="default"/>
+        <w:sz w:val="20"/>
+      </w:rPr>
+    </w:lvl>
+    <w:lvl w:ilvl="6" w:tentative="1">
+      <w:start w:val="1"/>
+      <w:numFmt w:val="bullet"/>
+      <w:lvlText w:val=""/>
+      <w:lvlJc w:val="left"/>
+      <w:pPr>
+        <w:tabs>
+          <w:tab w:val="num" w:pos="5040"/>
+        </w:tabs>
+        <w:ind w:left="5040" w:hanging="360"/>
+      </w:pPr>
+      <w:rPr>
+        <w:rFonts w:ascii="Symbol" w:hAnsi="Symbol" w:hint="default"/>
+        <w:sz w:val="20"/>
+      </w:rPr>
+    </w:lvl>
+    <w:lvl w:ilvl="7" w:tentative="1">
+      <w:start w:val="1"/>
+      <w:numFmt w:val="bullet"/>
+      <w:lvlText w:val=""/>
+      <w:lvlJc w:val="left"/>
+      <w:pPr>
+        <w:tabs>
+          <w:tab w:val="num" w:pos="5760"/>
+        </w:tabs>
+        <w:ind w:left="5760" w:hanging="360"/>
+      </w:pPr>
+      <w:rPr>
+        <w:rFonts w:ascii="Symbol" w:hAnsi="Symbol" w:hint="default"/>
+        <w:sz w:val="20"/>
+      </w:rPr>
+    </w:lvl>
+    <w:lvl w:ilvl="8" w:tentative="1">
+      <w:start w:val="1"/>
+      <w:numFmt w:val="bullet"/>
+      <w:lvlText w:val=""/>
+      <w:lvlJc w:val="left"/>
+      <w:pPr>
+        <w:tabs>
+          <w:tab w:val="num" w:pos="6480"/>
+        </w:tabs>
+        <w:ind w:left="6480" w:hanging="360"/>
+      </w:pPr>
+      <w:rPr>
+        <w:rFonts w:ascii="Symbol" w:hAnsi="Symbol" w:hint="default"/>
+        <w:sz w:val="20"/>
+      </w:rPr>
+    </w:lvl>
+  </w:abstractNum>
   <w:num w:numId="1" w16cid:durableId="1847210070">
-    <w:abstractNumId w:val="2"/>
+    <w:abstractNumId w:val="3"/>
   </w:num>
   <w:num w:numId="2" w16cid:durableId="2052265062">
     <w:abstractNumId w:val="0"/>
   </w:num>
   <w:num w:numId="3" w16cid:durableId="953948542">
-    <w:abstractNumId w:val="3"/>
+    <w:abstractNumId w:val="4"/>
   </w:num>
   <w:num w:numId="4" w16cid:durableId="58359224">
     <w:abstractNumId w:val="1"/>
+  </w:num>
+  <w:num w:numId="5" w16cid:durableId="1957058674">
+    <w:abstractNumId w:val="5"/>
+  </w:num>
+  <w:num w:numId="6" w16cid:durableId="767696037">
+    <w:abstractNumId w:val="2"/>
   </w:num>
 </w:numbering>
 </file>
@@ -2249,7 +3591,6 @@
   <w:style w:type="character" w:default="1" w:styleId="Policepardfaut">
     <w:name w:val="Default Paragraph Font"/>
     <w:uiPriority w:val="1"/>
-    <w:semiHidden/>
     <w:unhideWhenUsed/>
   </w:style>
   <w:style w:type="table" w:default="1" w:styleId="TableauNormal">

</xml_diff>

<commit_message>
modif groupe middle top bottom nb journée
</commit_message>
<xml_diff>
--- a/Idée projet.docx
+++ b/Idée projet.docx
@@ -51,15 +51,7 @@
         <w:ind w:left="720" w:hanging="360"/>
       </w:pPr>
       <w:r>
-        <w:t xml:space="preserve">Style des </w:t>
-      </w:r>
-      <w:proofErr w:type="spellStart"/>
-      <w:r>
-        <w:t>dataframes</w:t>
-      </w:r>
-      <w:proofErr w:type="spellEnd"/>
-      <w:r>
-        <w:t> évolution par saison ?</w:t>
+        <w:t>Style des dataframes évolution par saison ?</w:t>
       </w:r>
     </w:p>
     <w:p>
@@ -147,19 +139,11 @@
           <w:color w:val="FF0000"/>
         </w:rPr>
       </w:pPr>
-      <w:proofErr w:type="spellStart"/>
-      <w:r>
-        <w:rPr>
-          <w:color w:val="FF0000"/>
-        </w:rPr>
-        <w:t>SkillCorner</w:t>
-      </w:r>
-      <w:proofErr w:type="spellEnd"/>
-      <w:r>
-        <w:rPr>
-          <w:color w:val="FF0000"/>
-        </w:rPr>
-        <w:t xml:space="preserve"> (courses sans ballon)</w:t>
+      <w:r>
+        <w:rPr>
+          <w:color w:val="FF0000"/>
+        </w:rPr>
+        <w:t>SkillCorner (courses sans ballon)</w:t>
       </w:r>
     </w:p>
     <w:p>
@@ -206,94 +190,81 @@
           <w:color w:val="FF0000"/>
         </w:rPr>
       </w:pPr>
-      <w:proofErr w:type="spellStart"/>
       <w:r>
         <w:rPr>
           <w:color w:val="FF0000"/>
           <w:lang w:val="en-US"/>
         </w:rPr>
-        <w:t>Ajouter</w:t>
-      </w:r>
-      <w:proofErr w:type="spellEnd"/>
+        <w:t>Ajouter un deuxième filtre « Catégorie » comprenant : leading to goal, threat, leading to shot, received, targeted, difficult, runs per match</w:t>
+      </w:r>
+    </w:p>
+    <w:p>
+      <w:pPr>
+        <w:numPr>
+          <w:ilvl w:val="1"/>
+          <w:numId w:val="2"/>
+        </w:numPr>
+        <w:rPr>
+          <w:color w:val="FF0000"/>
+        </w:rPr>
+      </w:pPr>
       <w:r>
         <w:rPr>
           <w:color w:val="FF0000"/>
           <w:lang w:val="en-US"/>
         </w:rPr>
-        <w:t xml:space="preserve"> un </w:t>
-      </w:r>
-      <w:proofErr w:type="spellStart"/>
-      <w:r>
-        <w:rPr>
-          <w:color w:val="FF0000"/>
-          <w:lang w:val="en-US"/>
-        </w:rPr>
-        <w:t>deuxième</w:t>
-      </w:r>
-      <w:proofErr w:type="spellEnd"/>
-      <w:r>
-        <w:rPr>
-          <w:color w:val="FF0000"/>
-          <w:lang w:val="en-US"/>
-        </w:rPr>
-        <w:t xml:space="preserve"> </w:t>
-      </w:r>
-      <w:proofErr w:type="spellStart"/>
-      <w:r>
-        <w:rPr>
-          <w:color w:val="FF0000"/>
-          <w:lang w:val="en-US"/>
-        </w:rPr>
-        <w:t>filtre</w:t>
-      </w:r>
-      <w:proofErr w:type="spellEnd"/>
-      <w:r>
-        <w:rPr>
-          <w:color w:val="FF0000"/>
-          <w:lang w:val="en-US"/>
-        </w:rPr>
-        <w:t xml:space="preserve"> « </w:t>
-      </w:r>
-      <w:proofErr w:type="spellStart"/>
-      <w:r>
-        <w:rPr>
-          <w:color w:val="FF0000"/>
-          <w:lang w:val="en-US"/>
-        </w:rPr>
-        <w:t>Catégorie</w:t>
-      </w:r>
-      <w:proofErr w:type="spellEnd"/>
-      <w:r>
-        <w:rPr>
-          <w:color w:val="FF0000"/>
-          <w:lang w:val="en-US"/>
-        </w:rPr>
-        <w:t xml:space="preserve"> » </w:t>
-      </w:r>
-      <w:proofErr w:type="spellStart"/>
-      <w:proofErr w:type="gramStart"/>
-      <w:r>
-        <w:rPr>
-          <w:color w:val="FF0000"/>
-          <w:lang w:val="en-US"/>
-        </w:rPr>
-        <w:t>comprenant</w:t>
-      </w:r>
-      <w:proofErr w:type="spellEnd"/>
-      <w:r>
-        <w:rPr>
-          <w:color w:val="FF0000"/>
-          <w:lang w:val="en-US"/>
-        </w:rPr>
-        <w:t> :</w:t>
-      </w:r>
-      <w:proofErr w:type="gramEnd"/>
-      <w:r>
-        <w:rPr>
-          <w:color w:val="FF0000"/>
-          <w:lang w:val="en-US"/>
-        </w:rPr>
-        <w:t xml:space="preserve"> leading to goal, threat, leading to shot, received, targeted, difficult, runs per match</w:t>
+        <w:t>SkillCorner (Action sous pression)</w:t>
+      </w:r>
+    </w:p>
+    <w:p>
+      <w:pPr>
+        <w:numPr>
+          <w:ilvl w:val="2"/>
+          <w:numId w:val="2"/>
+        </w:numPr>
+        <w:rPr>
+          <w:highlight w:val="green"/>
+        </w:rPr>
+      </w:pPr>
+      <w:r>
+        <w:rPr>
+          <w:highlight w:val="green"/>
+        </w:rPr>
+        <w:t>Renommer « Type de la catégorie » par « Intensité de pression »</w:t>
+      </w:r>
+    </w:p>
+    <w:p>
+      <w:pPr>
+        <w:numPr>
+          <w:ilvl w:val="2"/>
+          <w:numId w:val="2"/>
+        </w:numPr>
+        <w:rPr>
+          <w:highlight w:val="green"/>
+        </w:rPr>
+      </w:pPr>
+      <w:r>
+        <w:rPr>
+          <w:highlight w:val="green"/>
+        </w:rPr>
+        <w:t>Permettre de filtrer par 30 min de possession, par 100 actions, etc…</w:t>
+      </w:r>
+    </w:p>
+    <w:p>
+      <w:pPr>
+        <w:numPr>
+          <w:ilvl w:val="2"/>
+          <w:numId w:val="2"/>
+        </w:numPr>
+        <w:rPr>
+          <w:color w:val="FF0000"/>
+        </w:rPr>
+      </w:pPr>
+      <w:r>
+        <w:rPr>
+          <w:color w:val="FF0000"/>
+        </w:rPr>
+        <w:t>Ajouter un deuxième filtre « Catégorie » comprenant : ball retention, pass, difficult pass, attempts, dangerous, ratio</w:t>
       </w:r>
     </w:p>
     <w:p>
@@ -306,21 +277,11 @@
           <w:color w:val="FF0000"/>
         </w:rPr>
       </w:pPr>
-      <w:proofErr w:type="spellStart"/>
-      <w:r>
-        <w:rPr>
-          <w:color w:val="FF0000"/>
-          <w:lang w:val="en-US"/>
-        </w:rPr>
-        <w:t>SkillCorner</w:t>
-      </w:r>
-      <w:proofErr w:type="spellEnd"/>
-      <w:r>
-        <w:rPr>
-          <w:color w:val="FF0000"/>
-          <w:lang w:val="en-US"/>
-        </w:rPr>
-        <w:t xml:space="preserve"> (Action sous pression)</w:t>
+      <w:r>
+        <w:rPr>
+          <w:color w:val="FF0000"/>
+        </w:rPr>
+        <w:t>SkillCorner (Passes vers course)</w:t>
       </w:r>
     </w:p>
     <w:p>
@@ -337,7 +298,7 @@
         <w:rPr>
           <w:highlight w:val="green"/>
         </w:rPr>
-        <w:t>Renommer « Type de la catégorie » par « Intensité de pression »</w:t>
+        <w:t>Renommer « Type de la catégorie » par « Type de course »</w:t>
       </w:r>
     </w:p>
     <w:p>
@@ -371,107 +332,24 @@
         <w:rPr>
           <w:color w:val="FF0000"/>
         </w:rPr>
-        <w:t xml:space="preserve">Ajouter un deuxième filtre « Catégorie » comprenant : </w:t>
-      </w:r>
-      <w:proofErr w:type="spellStart"/>
-      <w:r>
-        <w:rPr>
-          <w:color w:val="FF0000"/>
-        </w:rPr>
-        <w:t>ball</w:t>
-      </w:r>
-      <w:proofErr w:type="spellEnd"/>
-      <w:r>
-        <w:rPr>
-          <w:color w:val="FF0000"/>
-        </w:rPr>
-        <w:t xml:space="preserve"> </w:t>
-      </w:r>
-      <w:proofErr w:type="spellStart"/>
-      <w:proofErr w:type="gramStart"/>
-      <w:r>
-        <w:rPr>
-          <w:color w:val="FF0000"/>
-        </w:rPr>
-        <w:t>retention</w:t>
-      </w:r>
-      <w:proofErr w:type="spellEnd"/>
-      <w:proofErr w:type="gramEnd"/>
-      <w:r>
-        <w:rPr>
-          <w:color w:val="FF0000"/>
-        </w:rPr>
-        <w:t xml:space="preserve">, </w:t>
-      </w:r>
-      <w:proofErr w:type="spellStart"/>
-      <w:r>
-        <w:rPr>
-          <w:color w:val="FF0000"/>
-        </w:rPr>
-        <w:t>pass</w:t>
-      </w:r>
-      <w:proofErr w:type="spellEnd"/>
-      <w:r>
-        <w:rPr>
-          <w:color w:val="FF0000"/>
-        </w:rPr>
-        <w:t xml:space="preserve">, </w:t>
-      </w:r>
-      <w:proofErr w:type="spellStart"/>
-      <w:r>
-        <w:rPr>
-          <w:color w:val="FF0000"/>
-        </w:rPr>
-        <w:t>difficult</w:t>
-      </w:r>
-      <w:proofErr w:type="spellEnd"/>
-      <w:r>
-        <w:rPr>
-          <w:color w:val="FF0000"/>
-        </w:rPr>
-        <w:t xml:space="preserve"> </w:t>
-      </w:r>
-      <w:proofErr w:type="spellStart"/>
-      <w:r>
-        <w:rPr>
-          <w:color w:val="FF0000"/>
-        </w:rPr>
-        <w:t>pass</w:t>
-      </w:r>
-      <w:proofErr w:type="spellEnd"/>
-      <w:r>
-        <w:rPr>
-          <w:color w:val="FF0000"/>
-        </w:rPr>
-        <w:t xml:space="preserve">, </w:t>
-      </w:r>
-      <w:proofErr w:type="spellStart"/>
-      <w:r>
-        <w:rPr>
-          <w:color w:val="FF0000"/>
-        </w:rPr>
-        <w:t>attempts</w:t>
-      </w:r>
-      <w:proofErr w:type="spellEnd"/>
-      <w:r>
-        <w:rPr>
-          <w:color w:val="FF0000"/>
-        </w:rPr>
-        <w:t xml:space="preserve">, </w:t>
-      </w:r>
-      <w:proofErr w:type="spellStart"/>
-      <w:r>
-        <w:rPr>
-          <w:color w:val="FF0000"/>
-        </w:rPr>
-        <w:t>dangerous</w:t>
-      </w:r>
-      <w:proofErr w:type="spellEnd"/>
-      <w:r>
-        <w:rPr>
-          <w:color w:val="FF0000"/>
-        </w:rPr>
-        <w:t>, ratio</w:t>
+        <w:t>Ajouter un deuxième filtre « Catégorie » comprenant : completed, leading to goal, threat, leading to shot, received, targeted, difficult, runs per match (je te laisse adapter si besoin comme tu penses être le plus coherent)</w:t>
+      </w:r>
+    </w:p>
+    <w:p>
+      <w:pPr>
+        <w:numPr>
+          <w:ilvl w:val="0"/>
+          <w:numId w:val="2"/>
+        </w:numPr>
+        <w:rPr>
+          <w:color w:val="FF0000"/>
+        </w:rPr>
+      </w:pPr>
+      <w:r>
+        <w:rPr>
+          <w:color w:val="FF0000"/>
+        </w:rPr>
+        <w:t>Evolution par journée</w:t>
       </w:r>
     </w:p>
     <w:p>
@@ -484,19 +362,131 @@
           <w:color w:val="FF0000"/>
         </w:rPr>
       </w:pPr>
-      <w:proofErr w:type="spellStart"/>
-      <w:r>
-        <w:rPr>
-          <w:color w:val="FF0000"/>
-        </w:rPr>
-        <w:t>SkillCorner</w:t>
-      </w:r>
-      <w:proofErr w:type="spellEnd"/>
-      <w:r>
-        <w:rPr>
-          <w:color w:val="FF0000"/>
-        </w:rPr>
-        <w:t xml:space="preserve"> (Passes vers course)</w:t>
+      <w:r>
+        <w:rPr>
+          <w:color w:val="FF0000"/>
+        </w:rPr>
+        <w:lastRenderedPageBreak/>
+        <w:t>Voir pour ajouter Statsbomb une fois déployé si pas trop compliqué</w:t>
+      </w:r>
+    </w:p>
+    <w:p>
+      <w:pPr>
+        <w:numPr>
+          <w:ilvl w:val="1"/>
+          <w:numId w:val="2"/>
+        </w:numPr>
+        <w:rPr>
+          <w:highlight w:val="green"/>
+        </w:rPr>
+      </w:pPr>
+      <w:r>
+        <w:rPr>
+          <w:highlight w:val="green"/>
+        </w:rPr>
+        <w:t>SkillCorner (Données GI : Permettre de filtrer par 30 min de possession, par 100 actions, etc…)</w:t>
+      </w:r>
+    </w:p>
+    <w:p>
+      <w:pPr>
+        <w:numPr>
+          <w:ilvl w:val="1"/>
+          <w:numId w:val="2"/>
+        </w:numPr>
+        <w:rPr>
+          <w:color w:val="FF0000"/>
+        </w:rPr>
+      </w:pPr>
+      <w:r>
+        <w:rPr>
+          <w:color w:val="FF0000"/>
+        </w:rPr>
+        <w:t>Permettre d’afficher 3 courbes sur le graphique (choisir la métrique , puis pour chaque courbe choisir compétition/saison puis parmi Top 5, Bottom 15, Moy, équipe)</w:t>
+      </w:r>
+    </w:p>
+    <w:p>
+      <w:pPr>
+        <w:numPr>
+          <w:ilvl w:val="0"/>
+          <w:numId w:val="2"/>
+        </w:numPr>
+        <w:rPr>
+          <w:color w:val="FF0000"/>
+        </w:rPr>
+      </w:pPr>
+      <w:r>
+        <w:rPr>
+          <w:color w:val="FF0000"/>
+        </w:rPr>
+        <w:t>Evolution par saison</w:t>
+      </w:r>
+    </w:p>
+    <w:p>
+      <w:pPr>
+        <w:numPr>
+          <w:ilvl w:val="1"/>
+          <w:numId w:val="2"/>
+        </w:numPr>
+        <w:rPr>
+          <w:highlight w:val="green"/>
+        </w:rPr>
+      </w:pPr>
+      <w:r>
+        <w:rPr>
+          <w:highlight w:val="green"/>
+        </w:rPr>
+        <w:t>Supprimer les s à évolution (2 fois)</w:t>
+      </w:r>
+    </w:p>
+    <w:p>
+      <w:pPr>
+        <w:numPr>
+          <w:ilvl w:val="1"/>
+          <w:numId w:val="2"/>
+        </w:numPr>
+        <w:rPr>
+          <w:highlight w:val="green"/>
+        </w:rPr>
+      </w:pPr>
+      <w:r>
+        <w:rPr>
+          <w:highlight w:val="green"/>
+        </w:rPr>
+        <w:t>Ajuster la couleur de la police des valeurs, selon si progression/saison précédente ou régression : vert / rouge</w:t>
+      </w:r>
+    </w:p>
+    <w:p>
+      <w:pPr>
+        <w:numPr>
+          <w:ilvl w:val="1"/>
+          <w:numId w:val="2"/>
+        </w:numPr>
+        <w:rPr>
+          <w:highlight w:val="green"/>
+        </w:rPr>
+      </w:pPr>
+      <w:r>
+        <w:rPr>
+          <w:highlight w:val="green"/>
+        </w:rPr>
+        <w:t>SkillCorner (Données GI : Permettre de filtrer par 30 min de possession, par 100 actions, etc…)</w:t>
+      </w:r>
+    </w:p>
+    <w:p>
+      <w:pPr>
+        <w:numPr>
+          <w:ilvl w:val="1"/>
+          <w:numId w:val="2"/>
+        </w:numPr>
+        <w:rPr>
+          <w:highlight w:val="green"/>
+        </w:rPr>
+      </w:pPr>
+      <w:r>
+        <w:rPr>
+          <w:highlight w:val="green"/>
+        </w:rPr>
+        <w:t>Ecrire la Légende avec le style indiqué</w:t>
       </w:r>
     </w:p>
     <w:p>
@@ -506,160 +496,14 @@
           <w:numId w:val="2"/>
         </w:numPr>
         <w:rPr>
-          <w:highlight w:val="green"/>
-        </w:rPr>
-      </w:pPr>
-      <w:r>
-        <w:rPr>
-          <w:highlight w:val="green"/>
-        </w:rPr>
-        <w:t>Renommer « Type de la catégorie » par « Type de course »</w:t>
-      </w:r>
-    </w:p>
-    <w:p>
-      <w:pPr>
-        <w:numPr>
-          <w:ilvl w:val="2"/>
-          <w:numId w:val="2"/>
-        </w:numPr>
-        <w:rPr>
-          <w:highlight w:val="green"/>
-        </w:rPr>
-      </w:pPr>
-      <w:r>
-        <w:rPr>
-          <w:highlight w:val="green"/>
-        </w:rPr>
-        <w:t>Permettre de filtrer par 30 min de possession, par 100 actions, etc…</w:t>
-      </w:r>
-    </w:p>
-    <w:p>
-      <w:pPr>
-        <w:numPr>
-          <w:ilvl w:val="2"/>
-          <w:numId w:val="2"/>
-        </w:numPr>
-        <w:rPr>
-          <w:color w:val="FF0000"/>
-        </w:rPr>
-      </w:pPr>
-      <w:r>
-        <w:rPr>
-          <w:color w:val="FF0000"/>
-        </w:rPr>
-        <w:t xml:space="preserve">Ajouter un deuxième filtre « Catégorie » comprenant : </w:t>
-      </w:r>
-      <w:proofErr w:type="spellStart"/>
-      <w:r>
-        <w:rPr>
-          <w:color w:val="FF0000"/>
-        </w:rPr>
-        <w:t>completed</w:t>
-      </w:r>
-      <w:proofErr w:type="spellEnd"/>
-      <w:r>
-        <w:rPr>
-          <w:color w:val="FF0000"/>
-        </w:rPr>
-        <w:t xml:space="preserve">, </w:t>
-      </w:r>
-      <w:proofErr w:type="spellStart"/>
-      <w:r>
-        <w:rPr>
-          <w:color w:val="FF0000"/>
-        </w:rPr>
-        <w:t>leading</w:t>
-      </w:r>
-      <w:proofErr w:type="spellEnd"/>
-      <w:r>
-        <w:rPr>
-          <w:color w:val="FF0000"/>
-        </w:rPr>
-        <w:t xml:space="preserve"> to goal, </w:t>
-      </w:r>
-      <w:proofErr w:type="spellStart"/>
-      <w:r>
-        <w:rPr>
-          <w:color w:val="FF0000"/>
-        </w:rPr>
-        <w:t>threat</w:t>
-      </w:r>
-      <w:proofErr w:type="spellEnd"/>
-      <w:r>
-        <w:rPr>
-          <w:color w:val="FF0000"/>
-        </w:rPr>
-        <w:t xml:space="preserve">, </w:t>
-      </w:r>
-      <w:proofErr w:type="spellStart"/>
-      <w:r>
-        <w:rPr>
-          <w:color w:val="FF0000"/>
-        </w:rPr>
-        <w:t>leading</w:t>
-      </w:r>
-      <w:proofErr w:type="spellEnd"/>
-      <w:r>
-        <w:rPr>
-          <w:color w:val="FF0000"/>
-        </w:rPr>
-        <w:t xml:space="preserve"> to shot, </w:t>
-      </w:r>
-      <w:proofErr w:type="spellStart"/>
-      <w:r>
-        <w:rPr>
-          <w:color w:val="FF0000"/>
-        </w:rPr>
-        <w:t>received</w:t>
-      </w:r>
-      <w:proofErr w:type="spellEnd"/>
-      <w:r>
-        <w:rPr>
-          <w:color w:val="FF0000"/>
-        </w:rPr>
-        <w:t xml:space="preserve">, </w:t>
-      </w:r>
-      <w:proofErr w:type="spellStart"/>
-      <w:r>
-        <w:rPr>
-          <w:color w:val="FF0000"/>
-        </w:rPr>
-        <w:t>targeted</w:t>
-      </w:r>
-      <w:proofErr w:type="spellEnd"/>
-      <w:r>
-        <w:rPr>
-          <w:color w:val="FF0000"/>
-        </w:rPr>
-        <w:t xml:space="preserve">, </w:t>
-      </w:r>
-      <w:proofErr w:type="spellStart"/>
-      <w:r>
-        <w:rPr>
-          <w:color w:val="FF0000"/>
-        </w:rPr>
-        <w:t>difficult</w:t>
-      </w:r>
-      <w:proofErr w:type="spellEnd"/>
-      <w:r>
-        <w:rPr>
-          <w:color w:val="FF0000"/>
-        </w:rPr>
-        <w:t xml:space="preserve">, runs per match (je te laisse adapter si besoin comme tu penses être le plus </w:t>
-      </w:r>
-      <w:proofErr w:type="spellStart"/>
-      <w:r>
-        <w:rPr>
-          <w:color w:val="FF0000"/>
-        </w:rPr>
-        <w:t>coherent</w:t>
-      </w:r>
-      <w:proofErr w:type="spellEnd"/>
-      <w:r>
-        <w:rPr>
-          <w:color w:val="FF0000"/>
-        </w:rPr>
-        <w:t>)</w:t>
+          <w:color w:val="FF0000"/>
+        </w:rPr>
+      </w:pPr>
+      <w:r>
+        <w:rPr>
+          <w:color w:val="FF0000"/>
+        </w:rPr>
+        <w:t>Ordre des couleurs : Vert (augmentation constante) &gt; Jaune (tendance haussière) &gt; Orange (tendance baissière) &gt; Rouge (diminutionconstante) : appliquer ces couleurs sur chaque appli</w:t>
       </w:r>
     </w:p>
     <w:p>
@@ -676,7 +520,7 @@
         <w:rPr>
           <w:color w:val="FF0000"/>
         </w:rPr>
-        <w:t>Evolution par journée</w:t>
+        <w:t>Passes avant un but</w:t>
       </w:r>
     </w:p>
     <w:p>
@@ -686,29 +530,14 @@
           <w:numId w:val="2"/>
         </w:numPr>
         <w:rPr>
-          <w:color w:val="FF0000"/>
-        </w:rPr>
-      </w:pPr>
-      <w:r>
-        <w:rPr>
-          <w:color w:val="FF0000"/>
-        </w:rPr>
-        <w:lastRenderedPageBreak/>
-        <w:t xml:space="preserve">Voir pour ajouter </w:t>
-      </w:r>
-      <w:proofErr w:type="spellStart"/>
-      <w:r>
-        <w:rPr>
-          <w:color w:val="FF0000"/>
-        </w:rPr>
-        <w:t>Statsbomb</w:t>
-      </w:r>
-      <w:proofErr w:type="spellEnd"/>
-      <w:r>
-        <w:rPr>
-          <w:color w:val="FF0000"/>
-        </w:rPr>
-        <w:t xml:space="preserve"> une fois déployé si pas trop compliqué</w:t>
+          <w:highlight w:val="green"/>
+        </w:rPr>
+      </w:pPr>
+      <w:r>
+        <w:rPr>
+          <w:highlight w:val="green"/>
+        </w:rPr>
+        <w:t>Moyenne sans s</w:t>
       </w:r>
     </w:p>
     <w:p>
@@ -721,19 +550,11 @@
           <w:highlight w:val="green"/>
         </w:rPr>
       </w:pPr>
-      <w:proofErr w:type="spellStart"/>
-      <w:r>
-        <w:rPr>
-          <w:highlight w:val="green"/>
-        </w:rPr>
-        <w:t>SkillCorner</w:t>
-      </w:r>
-      <w:proofErr w:type="spellEnd"/>
-      <w:r>
-        <w:rPr>
-          <w:highlight w:val="green"/>
-        </w:rPr>
-        <w:t xml:space="preserve"> (Données GI : Permettre de filtrer par 30 min de possession, par 100 actions, etc…)</w:t>
+      <w:r>
+        <w:rPr>
+          <w:highlight w:val="green"/>
+        </w:rPr>
+        <w:t>Classer les saisons (partout sur les apps) de la plus récente à la plus ancienne</w:t>
       </w:r>
     </w:p>
     <w:p>
@@ -750,35 +571,13 @@
         <w:rPr>
           <w:color w:val="FF0000"/>
         </w:rPr>
-        <w:t xml:space="preserve">Permettre d’afficher 3 courbes sur le graphique (choisir la </w:t>
-      </w:r>
-      <w:proofErr w:type="gramStart"/>
-      <w:r>
-        <w:rPr>
-          <w:color w:val="FF0000"/>
-        </w:rPr>
-        <w:t>métrique ,</w:t>
-      </w:r>
-      <w:proofErr w:type="gramEnd"/>
-      <w:r>
-        <w:rPr>
-          <w:color w:val="FF0000"/>
-        </w:rPr>
-        <w:t xml:space="preserve"> puis pour chaque courbe choisir compétition/saison puis parmi Top 5, Bottom 15, </w:t>
-      </w:r>
-      <w:proofErr w:type="spellStart"/>
-      <w:r>
-        <w:rPr>
-          <w:color w:val="FF0000"/>
-        </w:rPr>
-        <w:t>Moy</w:t>
-      </w:r>
-      <w:proofErr w:type="spellEnd"/>
-      <w:r>
-        <w:rPr>
-          <w:color w:val="FF0000"/>
-        </w:rPr>
-        <w:t>, équipe)</w:t>
+        <w:t>Permettre la possibilité de choisir un ou plusieurs clubs (idem que la demande dans Evolution par journée)</w:t>
+      </w:r>
+      <w:r>
+        <w:rPr>
+          <w:color w:val="FF0000"/>
+        </w:rPr>
+        <w:t xml:space="preserve"> mettre un trou si le club pas en ligue 2 une saison</w:t>
       </w:r>
     </w:p>
     <w:p>
@@ -788,14 +587,14 @@
           <w:numId w:val="2"/>
         </w:numPr>
         <w:rPr>
-          <w:color w:val="FF0000"/>
-        </w:rPr>
-      </w:pPr>
-      <w:r>
-        <w:rPr>
-          <w:color w:val="FF0000"/>
-        </w:rPr>
-        <w:t>Evolution par saison</w:t>
+          <w:highlight w:val="green"/>
+        </w:rPr>
+      </w:pPr>
+      <w:r>
+        <w:rPr>
+          <w:highlight w:val="green"/>
+        </w:rPr>
+        <w:t>Heatmap action avant tir</w:t>
       </w:r>
     </w:p>
     <w:p>
@@ -812,7 +611,7 @@
         <w:rPr>
           <w:highlight w:val="green"/>
         </w:rPr>
-        <w:t>Supprimer les s à évolution (2 fois)</w:t>
+        <w:t>Choisir « saison »</w:t>
       </w:r>
     </w:p>
     <w:p>
@@ -829,7 +628,7 @@
         <w:rPr>
           <w:highlight w:val="green"/>
         </w:rPr>
-        <w:t>Ajuster la couleur de la police des valeurs, selon si progression/saison précédente ou régression : vert / rouge</w:t>
+        <w:t>Par défaut, la saison la plus récente est sélectionnée</w:t>
       </w:r>
     </w:p>
     <w:p>
@@ -842,19 +641,11 @@
           <w:highlight w:val="green"/>
         </w:rPr>
       </w:pPr>
-      <w:proofErr w:type="spellStart"/>
-      <w:r>
-        <w:rPr>
-          <w:highlight w:val="green"/>
-        </w:rPr>
-        <w:t>SkillCorner</w:t>
-      </w:r>
-      <w:proofErr w:type="spellEnd"/>
-      <w:r>
-        <w:rPr>
-          <w:highlight w:val="green"/>
-        </w:rPr>
-        <w:t xml:space="preserve"> (Données GI : Permettre de filtrer par 30 min de possession, par 100 actions, etc…)</w:t>
+      <w:r>
+        <w:rPr>
+          <w:highlight w:val="green"/>
+        </w:rPr>
+        <w:t>Le nombre de zone verticale correspond à une moitié de terrain, et non pas terrain entier</w:t>
       </w:r>
     </w:p>
     <w:p>
@@ -871,233 +662,7 @@
         <w:rPr>
           <w:highlight w:val="green"/>
         </w:rPr>
-        <w:t>Ecrire la Légende avec le style indiqué</w:t>
-      </w:r>
-    </w:p>
-    <w:p>
-      <w:pPr>
-        <w:numPr>
-          <w:ilvl w:val="2"/>
-          <w:numId w:val="2"/>
-        </w:numPr>
-        <w:rPr>
-          <w:color w:val="FF0000"/>
-        </w:rPr>
-      </w:pPr>
-      <w:r>
-        <w:rPr>
-          <w:color w:val="FF0000"/>
-        </w:rPr>
-        <w:t>Ordre des couleurs : Vert (augmentation constante) &gt; Jaune (tendance haussière) &gt; Orange (tendance baissière) &gt; Rouge (</w:t>
-      </w:r>
-      <w:proofErr w:type="spellStart"/>
-      <w:r>
-        <w:rPr>
-          <w:color w:val="FF0000"/>
-        </w:rPr>
-        <w:t>diminutionconstante</w:t>
-      </w:r>
-      <w:proofErr w:type="spellEnd"/>
-      <w:r>
-        <w:rPr>
-          <w:color w:val="FF0000"/>
-        </w:rPr>
-        <w:t>) : appliquer ces couleurs sur chaque appli</w:t>
-      </w:r>
-    </w:p>
-    <w:p>
-      <w:pPr>
-        <w:numPr>
-          <w:ilvl w:val="0"/>
-          <w:numId w:val="2"/>
-        </w:numPr>
-        <w:rPr>
-          <w:color w:val="FF0000"/>
-        </w:rPr>
-      </w:pPr>
-      <w:r>
-        <w:rPr>
-          <w:color w:val="FF0000"/>
-        </w:rPr>
-        <w:t>Passes avant un but</w:t>
-      </w:r>
-    </w:p>
-    <w:p>
-      <w:pPr>
-        <w:numPr>
-          <w:ilvl w:val="1"/>
-          <w:numId w:val="2"/>
-        </w:numPr>
-        <w:rPr>
-          <w:highlight w:val="green"/>
-        </w:rPr>
-      </w:pPr>
-      <w:r>
-        <w:rPr>
-          <w:highlight w:val="green"/>
-        </w:rPr>
-        <w:t>Moyenne sans s</w:t>
-      </w:r>
-    </w:p>
-    <w:p>
-      <w:pPr>
-        <w:numPr>
-          <w:ilvl w:val="1"/>
-          <w:numId w:val="2"/>
-        </w:numPr>
-        <w:rPr>
-          <w:highlight w:val="green"/>
-        </w:rPr>
-      </w:pPr>
-      <w:r>
-        <w:rPr>
-          <w:highlight w:val="green"/>
-        </w:rPr>
-        <w:t>Classer les saisons (partout sur les apps) de la plus récente à la plus ancienne</w:t>
-      </w:r>
-    </w:p>
-    <w:p>
-      <w:pPr>
-        <w:numPr>
-          <w:ilvl w:val="1"/>
-          <w:numId w:val="2"/>
-        </w:numPr>
-        <w:rPr>
-          <w:color w:val="FF0000"/>
-        </w:rPr>
-      </w:pPr>
-      <w:r>
-        <w:rPr>
-          <w:color w:val="FF0000"/>
-        </w:rPr>
-        <w:t>Permettre la possibilité de choisir un ou plusieurs clubs (idem que la demande dans Evolution par journée)</w:t>
-      </w:r>
-      <w:r>
-        <w:rPr>
-          <w:color w:val="FF0000"/>
-        </w:rPr>
-        <w:t xml:space="preserve"> mettre un trou si le club pas en ligue 2 une saison</w:t>
-      </w:r>
-    </w:p>
-    <w:p>
-      <w:pPr>
-        <w:numPr>
-          <w:ilvl w:val="0"/>
-          <w:numId w:val="2"/>
-        </w:numPr>
-        <w:rPr>
-          <w:highlight w:val="green"/>
-        </w:rPr>
-      </w:pPr>
-      <w:proofErr w:type="spellStart"/>
-      <w:r>
-        <w:rPr>
-          <w:highlight w:val="green"/>
-        </w:rPr>
-        <w:t>Heatmap</w:t>
-      </w:r>
-      <w:proofErr w:type="spellEnd"/>
-      <w:r>
-        <w:rPr>
-          <w:highlight w:val="green"/>
-        </w:rPr>
-        <w:t xml:space="preserve"> action avant tir</w:t>
-      </w:r>
-    </w:p>
-    <w:p>
-      <w:pPr>
-        <w:numPr>
-          <w:ilvl w:val="1"/>
-          <w:numId w:val="2"/>
-        </w:numPr>
-        <w:rPr>
-          <w:highlight w:val="green"/>
-        </w:rPr>
-      </w:pPr>
-      <w:r>
-        <w:rPr>
-          <w:highlight w:val="green"/>
-        </w:rPr>
-        <w:t>Choisir « saison »</w:t>
-      </w:r>
-    </w:p>
-    <w:p>
-      <w:pPr>
-        <w:numPr>
-          <w:ilvl w:val="1"/>
-          <w:numId w:val="2"/>
-        </w:numPr>
-        <w:rPr>
-          <w:highlight w:val="green"/>
-        </w:rPr>
-      </w:pPr>
-      <w:r>
-        <w:rPr>
-          <w:highlight w:val="green"/>
-        </w:rPr>
-        <w:t>Par défaut, la saison la plus récente est sélectionnée</w:t>
-      </w:r>
-    </w:p>
-    <w:p>
-      <w:pPr>
-        <w:numPr>
-          <w:ilvl w:val="1"/>
-          <w:numId w:val="2"/>
-        </w:numPr>
-        <w:rPr>
-          <w:highlight w:val="green"/>
-        </w:rPr>
-      </w:pPr>
-      <w:r>
-        <w:rPr>
-          <w:highlight w:val="green"/>
-        </w:rPr>
-        <w:t>Le nombre de zone verticale correspond à une moitié de terrain, et non pas terrain entier</w:t>
-      </w:r>
-    </w:p>
-    <w:p>
-      <w:pPr>
-        <w:numPr>
-          <w:ilvl w:val="1"/>
-          <w:numId w:val="2"/>
-        </w:numPr>
-        <w:rPr>
-          <w:highlight w:val="green"/>
-        </w:rPr>
-      </w:pPr>
-      <w:r>
-        <w:rPr>
-          <w:highlight w:val="green"/>
-        </w:rPr>
-        <w:t xml:space="preserve">Le nombre de </w:t>
-      </w:r>
-      <w:proofErr w:type="spellStart"/>
-      <w:r>
-        <w:rPr>
-          <w:highlight w:val="green"/>
-        </w:rPr>
-        <w:t>zoneS</w:t>
-      </w:r>
-      <w:proofErr w:type="spellEnd"/>
-      <w:r>
-        <w:rPr>
-          <w:highlight w:val="green"/>
-        </w:rPr>
-        <w:t xml:space="preserve"> </w:t>
-      </w:r>
-      <w:proofErr w:type="spellStart"/>
-      <w:r>
-        <w:rPr>
-          <w:highlight w:val="green"/>
-        </w:rPr>
-        <w:t>horizontaleS</w:t>
-      </w:r>
-      <w:proofErr w:type="spellEnd"/>
-      <w:r>
-        <w:rPr>
-          <w:highlight w:val="green"/>
-        </w:rPr>
-        <w:t xml:space="preserve"> ne correspond pas à ce qui s’affiche et je pense que c’est inversé avec les zones verticales. D’ailleurs, renommer zones horizontales par lignes, et zones verticales par colonnes</w:t>
+        <w:t>Le nombre de zoneS horizontaleS ne correspond pas à ce qui s’affiche et je pense que c’est inversé avec les zones verticales. D’ailleurs, renommer zones horizontales par lignes, et zones verticales par colonnes</w:t>
       </w:r>
     </w:p>
     <w:p>
@@ -1145,19 +710,11 @@
           <w:highlight w:val="green"/>
         </w:rPr>
       </w:pPr>
-      <w:proofErr w:type="spellStart"/>
-      <w:r>
-        <w:rPr>
-          <w:highlight w:val="green"/>
-        </w:rPr>
-        <w:t>Heatmap</w:t>
-      </w:r>
-      <w:proofErr w:type="spellEnd"/>
-      <w:r>
-        <w:rPr>
-          <w:highlight w:val="green"/>
-        </w:rPr>
-        <w:t xml:space="preserve"> zone de tir</w:t>
+      <w:r>
+        <w:rPr>
+          <w:highlight w:val="green"/>
+        </w:rPr>
+        <w:t>Heatmap zone de tir</w:t>
       </w:r>
     </w:p>
     <w:p>
@@ -1225,35 +782,7 @@
         <w:rPr>
           <w:highlight w:val="green"/>
         </w:rPr>
-        <w:t xml:space="preserve">Le nombre de </w:t>
-      </w:r>
-      <w:proofErr w:type="spellStart"/>
-      <w:r>
-        <w:rPr>
-          <w:highlight w:val="green"/>
-        </w:rPr>
-        <w:t>zoneS</w:t>
-      </w:r>
-      <w:proofErr w:type="spellEnd"/>
-      <w:r>
-        <w:rPr>
-          <w:highlight w:val="green"/>
-        </w:rPr>
-        <w:t xml:space="preserve"> </w:t>
-      </w:r>
-      <w:proofErr w:type="spellStart"/>
-      <w:r>
-        <w:rPr>
-          <w:highlight w:val="green"/>
-        </w:rPr>
-        <w:t>horizontaleS</w:t>
-      </w:r>
-      <w:proofErr w:type="spellEnd"/>
-      <w:r>
-        <w:rPr>
-          <w:highlight w:val="green"/>
-        </w:rPr>
-        <w:t xml:space="preserve"> ne correspond pas à ce qui s’affiche et je pense que c’est inversé avec les zones verticales. D’ailleurs, renommer zones horizontales par lignes, et zones verticales par colonnes</w:t>
+        <w:t>Le nombre de zoneS horizontaleS ne correspond pas à ce qui s’affiche et je pense que c’est inversé avec les zones verticales. D’ailleurs, renommer zones horizontales par lignes, et zones verticales par colonnes</w:t>
       </w:r>
     </w:p>
     <w:p>
@@ -1283,19 +812,11 @@
           <w:highlight w:val="green"/>
         </w:rPr>
       </w:pPr>
-      <w:proofErr w:type="spellStart"/>
-      <w:r>
-        <w:rPr>
-          <w:highlight w:val="green"/>
-        </w:rPr>
-        <w:t>Heatmap</w:t>
-      </w:r>
-      <w:proofErr w:type="spellEnd"/>
-      <w:r>
-        <w:rPr>
-          <w:highlight w:val="green"/>
-        </w:rPr>
-        <w:t xml:space="preserve"> zone de centre et réception</w:t>
+      <w:r>
+        <w:rPr>
+          <w:highlight w:val="green"/>
+        </w:rPr>
+        <w:t>Heatmap zone de centre et réception</w:t>
       </w:r>
     </w:p>
     <w:p>
@@ -1312,21 +833,7 @@
         <w:rPr>
           <w:highlight w:val="green"/>
         </w:rPr>
-        <w:t>Corriger « </w:t>
-      </w:r>
-      <w:proofErr w:type="spellStart"/>
-      <w:r>
-        <w:rPr>
-          <w:highlight w:val="green"/>
-        </w:rPr>
-        <w:t>Récepetion</w:t>
-      </w:r>
-      <w:proofErr w:type="spellEnd"/>
-      <w:r>
-        <w:rPr>
-          <w:highlight w:val="green"/>
-        </w:rPr>
-        <w:t> »</w:t>
+        <w:t>Corriger « Récepetion »</w:t>
       </w:r>
     </w:p>
     <w:p>
@@ -1495,21 +1002,7 @@
         <w:rPr>
           <w:color w:val="FF0000"/>
         </w:rPr>
-        <w:t xml:space="preserve">Sur Métriques discriminantes, Passes avant but, et les 3 </w:t>
-      </w:r>
-      <w:proofErr w:type="spellStart"/>
-      <w:r>
-        <w:rPr>
-          <w:color w:val="FF0000"/>
-        </w:rPr>
-        <w:t>heatmap</w:t>
-      </w:r>
-      <w:proofErr w:type="spellEnd"/>
-      <w:r>
-        <w:rPr>
-          <w:color w:val="FF0000"/>
-        </w:rPr>
-        <w:t>, permettre la possibilité de sélectionner plusieurs saisons à la fois</w:t>
+        <w:t>Sur Métriques discriminantes, Passes avant but, et les 3 heatmap, permettre la possibilité de sélectionner plusieurs saisons à la fois</w:t>
       </w:r>
     </w:p>
     <w:p>
@@ -1548,47 +1041,11 @@
           <w:color w:val="FF0000"/>
         </w:rPr>
       </w:pPr>
-      <w:proofErr w:type="spellStart"/>
-      <w:r>
-        <w:rPr>
-          <w:color w:val="FF0000"/>
-        </w:rPr>
-        <w:t>Peut être</w:t>
-      </w:r>
-      <w:proofErr w:type="spellEnd"/>
-      <w:r>
-        <w:rPr>
-          <w:color w:val="FF0000"/>
-        </w:rPr>
-        <w:t xml:space="preserve"> que tu es en cours de </w:t>
-      </w:r>
-      <w:proofErr w:type="spellStart"/>
-      <w:r>
-        <w:rPr>
-          <w:color w:val="FF0000"/>
-        </w:rPr>
-        <w:t>modif</w:t>
-      </w:r>
-      <w:proofErr w:type="spellEnd"/>
-      <w:r>
-        <w:rPr>
-          <w:color w:val="FF0000"/>
-        </w:rPr>
-        <w:t xml:space="preserve">, ou peut être que je m‘étais mal exprimé : La possibilité d’ajuster le nombre d’équipes des Top / Middle / Bottom est à mettre en œuvre partout </w:t>
-      </w:r>
-      <w:proofErr w:type="spellStart"/>
-      <w:r>
-        <w:rPr>
-          <w:color w:val="FF0000"/>
-        </w:rPr>
-        <w:t>ou</w:t>
-      </w:r>
-      <w:proofErr w:type="spellEnd"/>
-      <w:r>
-        <w:rPr>
-          <w:color w:val="FF0000"/>
-        </w:rPr>
-        <w:t xml:space="preserve"> on avait Top 5/Bottom 15</w:t>
+      <w:r>
+        <w:rPr>
+          <w:color w:val="FF0000"/>
+        </w:rPr>
+        <w:t>Peut être que tu es en cours de modif, ou peut être que je m‘étais mal exprimé : La possibilité d’ajuster le nombre d’équipes des Top / Middle / Bottom est à mettre en œuvre partout ou on avait Top 5/Bottom 15</w:t>
       </w:r>
     </w:p>
     <w:p>
@@ -1613,21 +1070,7 @@
           <w:color w:val="FF0000"/>
         </w:rPr>
         <w:br/>
-        <w:t>SI val-S1 &lt; vals-inter &lt; val-</w:t>
-      </w:r>
-      <w:proofErr w:type="spellStart"/>
-      <w:r>
-        <w:rPr>
-          <w:color w:val="FF0000"/>
-        </w:rPr>
-        <w:t>Sactuel</w:t>
-      </w:r>
-      <w:proofErr w:type="spellEnd"/>
-      <w:r>
-        <w:rPr>
-          <w:color w:val="FF0000"/>
-        </w:rPr>
-        <w:t> </w:t>
+        <w:t>SI val-S1 &lt; vals-inter &lt; val-Sactuel </w:t>
       </w:r>
       <w:r>
         <w:rPr>
@@ -1658,21 +1101,7 @@
           <w:color w:val="FF0000"/>
         </w:rPr>
         <w:br/>
-        <w:t>Si val-S1 &lt; val-</w:t>
-      </w:r>
-      <w:proofErr w:type="spellStart"/>
-      <w:r>
-        <w:rPr>
-          <w:color w:val="FF0000"/>
-        </w:rPr>
-        <w:t>Sactuel</w:t>
-      </w:r>
-      <w:proofErr w:type="spellEnd"/>
-      <w:r>
-        <w:rPr>
-          <w:color w:val="FF0000"/>
-        </w:rPr>
-        <w:t xml:space="preserve"> et diminution intermédiaire </w:t>
+        <w:t>Si val-S1 &lt; val-Sactuel et diminution intermédiaire </w:t>
       </w:r>
       <w:r>
         <w:rPr>
@@ -1703,21 +1132,7 @@
           <w:color w:val="FF0000"/>
         </w:rPr>
         <w:br/>
-        <w:t>Si val-S1 &gt; val-</w:t>
-      </w:r>
-      <w:proofErr w:type="spellStart"/>
-      <w:r>
-        <w:rPr>
-          <w:color w:val="FF0000"/>
-        </w:rPr>
-        <w:t>Sactuel</w:t>
-      </w:r>
-      <w:proofErr w:type="spellEnd"/>
-      <w:r>
-        <w:rPr>
-          <w:color w:val="FF0000"/>
-        </w:rPr>
-        <w:t xml:space="preserve"> et augmentation intermédiaire </w:t>
+        <w:t>Si val-S1 &gt; val-Sactuel et augmentation intermédiaire </w:t>
       </w:r>
       <w:r>
         <w:rPr>
@@ -1754,21 +1169,7 @@
         <w:rPr>
           <w:color w:val="FF0000"/>
         </w:rPr>
-        <w:t>Si val-S1 &gt; vals-inter &gt; val-</w:t>
-      </w:r>
-      <w:proofErr w:type="spellStart"/>
-      <w:r>
-        <w:rPr>
-          <w:color w:val="FF0000"/>
-        </w:rPr>
-        <w:t>Sactuel</w:t>
-      </w:r>
-      <w:proofErr w:type="spellEnd"/>
-      <w:r>
-        <w:rPr>
-          <w:color w:val="FF0000"/>
-        </w:rPr>
-        <w:t> </w:t>
+        <w:t>Si val-S1 &gt; vals-inter &gt; val-Sactuel </w:t>
       </w:r>
       <w:r>
         <w:rPr>
@@ -1822,21 +1223,7 @@
         <w:rPr>
           <w:color w:val="FF0000"/>
         </w:rPr>
-        <w:t>Est-ce possible d’étudier, sur une compétition (L2 par exemple) et sur une saison, les métriques les plus significatives (</w:t>
-      </w:r>
-      <w:proofErr w:type="spellStart"/>
-      <w:r>
-        <w:rPr>
-          <w:color w:val="FF0000"/>
-        </w:rPr>
-        <w:t>quelque</w:t>
-      </w:r>
-      <w:proofErr w:type="spellEnd"/>
-      <w:r>
-        <w:rPr>
-          <w:color w:val="FF0000"/>
-        </w:rPr>
-        <w:t xml:space="preserve"> soit le fournisseur et le type de données) pour les équipes qui gagnent les matchs ?</w:t>
+        <w:t>Est-ce possible d’étudier, sur une compétition (L2 par exemple) et sur une saison, les métriques les plus significatives (quelque soit le fournisseur et le type de données) pour les équipes qui gagnent les matchs ?</w:t>
       </w:r>
     </w:p>
     <w:p>
@@ -1853,21 +1240,7 @@
         <w:rPr>
           <w:color w:val="FF0000"/>
         </w:rPr>
-        <w:t xml:space="preserve">Sur toutes les </w:t>
-      </w:r>
-      <w:proofErr w:type="spellStart"/>
-      <w:r>
-        <w:rPr>
-          <w:color w:val="FF0000"/>
-        </w:rPr>
-        <w:t>heatmap</w:t>
-      </w:r>
-      <w:proofErr w:type="spellEnd"/>
-      <w:r>
-        <w:rPr>
-          <w:color w:val="FF0000"/>
-        </w:rPr>
-        <w:t>, avoir l’option de choisir d’afficher au choix : le pourcentage (actuel), le pourcentage sans le sigle « % », la valeur, ou aucune valeur. Et dans tous les cas, afficher quelque part le nombre total d’occurrences trouvées</w:t>
+        <w:t>Sur toutes les heatmap, avoir l’option de choisir d’afficher au choix : le pourcentage (actuel), le pourcentage sans le sigle « % », la valeur, ou aucune valeur. Et dans tous les cas, afficher quelque part le nombre total d’occurrences trouvées</w:t>
       </w:r>
     </w:p>
     <w:p>
@@ -1884,16 +1257,8 @@
         <w:rPr>
           <w:color w:val="FF0000"/>
         </w:rPr>
-        <w:t xml:space="preserve">Supprimer l’option de cacher les lignes du terrain sur les </w:t>
-      </w:r>
-      <w:proofErr w:type="spellStart"/>
-      <w:r>
-        <w:rPr>
-          <w:color w:val="FF0000"/>
-        </w:rPr>
-        <w:t>heatmap</w:t>
-      </w:r>
-      <w:proofErr w:type="spellEnd"/>
+        <w:t>Supprimer l’option de cacher les lignes du terrain sur les heatmap</w:t>
+      </w:r>
     </w:p>
     <w:p>
       <w:pPr>
@@ -1905,47 +1270,11 @@
           <w:color w:val="FF0000"/>
         </w:rPr>
       </w:pPr>
-      <w:proofErr w:type="spellStart"/>
-      <w:r>
-        <w:rPr>
-          <w:color w:val="FF0000"/>
-        </w:rPr>
-        <w:t>Heatmap</w:t>
-      </w:r>
-      <w:proofErr w:type="spellEnd"/>
-      <w:r>
-        <w:rPr>
-          <w:color w:val="FF0000"/>
-        </w:rPr>
-        <w:t xml:space="preserve"> zone </w:t>
-      </w:r>
-      <w:proofErr w:type="spellStart"/>
-      <w:r>
-        <w:rPr>
-          <w:color w:val="FF0000"/>
-        </w:rPr>
-        <w:t>debut</w:t>
-      </w:r>
-      <w:proofErr w:type="spellEnd"/>
-      <w:r>
-        <w:rPr>
-          <w:color w:val="FF0000"/>
-        </w:rPr>
-        <w:t xml:space="preserve"> action des tirs. Si un club est sélectionné, permettre la </w:t>
-      </w:r>
-      <w:proofErr w:type="spellStart"/>
-      <w:r>
-        <w:rPr>
-          <w:color w:val="FF0000"/>
-        </w:rPr>
-        <w:t>selection</w:t>
-      </w:r>
-      <w:proofErr w:type="spellEnd"/>
-      <w:r>
-        <w:rPr>
-          <w:color w:val="FF0000"/>
-        </w:rPr>
-        <w:t xml:space="preserve"> d’une zone, et afficher : Date – N° journée – Equipe 1 vs Equipe 2 – Minute – Tir/But pour Equipe x</w:t>
+      <w:r>
+        <w:rPr>
+          <w:color w:val="FF0000"/>
+        </w:rPr>
+        <w:t>Heatmap zone debut action des tirs. Si un club est sélectionné, permettre la selection d’une zone, et afficher : Date – N° journée – Equipe 1 vs Equipe 2 – Minute – Tir/But pour Equipe x</w:t>
       </w:r>
     </w:p>
     <w:p>
@@ -1958,47 +1287,11 @@
           <w:color w:val="FF0000"/>
         </w:rPr>
       </w:pPr>
-      <w:proofErr w:type="spellStart"/>
-      <w:r>
-        <w:rPr>
-          <w:color w:val="FF0000"/>
-        </w:rPr>
-        <w:t>Heatmap</w:t>
-      </w:r>
-      <w:proofErr w:type="spellEnd"/>
-      <w:r>
-        <w:rPr>
-          <w:color w:val="FF0000"/>
-        </w:rPr>
-        <w:t xml:space="preserve"> zone de tir. Si un club est sélectionné, permettre la </w:t>
-      </w:r>
-      <w:proofErr w:type="spellStart"/>
-      <w:r>
-        <w:rPr>
-          <w:color w:val="FF0000"/>
-        </w:rPr>
-        <w:t>selection</w:t>
-      </w:r>
-      <w:proofErr w:type="spellEnd"/>
-      <w:r>
-        <w:rPr>
-          <w:color w:val="FF0000"/>
-        </w:rPr>
-        <w:t xml:space="preserve"> d’une zone et afficher : Date – Journée – Eq 1 vs Eq 2 – Minute – Tireur/Buteur (</w:t>
-      </w:r>
-      <w:proofErr w:type="spellStart"/>
-      <w:r>
-        <w:rPr>
-          <w:color w:val="FF0000"/>
-        </w:rPr>
-        <w:t>equipe</w:t>
-      </w:r>
-      <w:proofErr w:type="spellEnd"/>
-      <w:r>
-        <w:rPr>
-          <w:color w:val="FF0000"/>
-        </w:rPr>
-        <w:t>)</w:t>
+      <w:r>
+        <w:rPr>
+          <w:color w:val="FF0000"/>
+        </w:rPr>
+        <w:t>Heatmap zone de tir. Si un club est sélectionné, permettre la selection d’une zone et afficher : Date – Journée – Eq 1 vs Eq 2 – Minute – Tireur/Buteur (equipe)</w:t>
       </w:r>
     </w:p>
     <w:p>
@@ -2011,55 +1304,52 @@
           <w:color w:val="FF0000"/>
         </w:rPr>
       </w:pPr>
-      <w:proofErr w:type="spellStart"/>
-      <w:r>
-        <w:rPr>
-          <w:color w:val="FF0000"/>
-        </w:rPr>
-        <w:t>Heatmap</w:t>
-      </w:r>
-      <w:proofErr w:type="spellEnd"/>
-      <w:r>
-        <w:rPr>
-          <w:color w:val="FF0000"/>
-        </w:rPr>
-        <w:t xml:space="preserve"> zone de centre et réception. Si un club est sélectionné, permettre la </w:t>
-      </w:r>
-      <w:proofErr w:type="spellStart"/>
-      <w:r>
-        <w:rPr>
-          <w:color w:val="FF0000"/>
-        </w:rPr>
-        <w:t>selection</w:t>
-      </w:r>
-      <w:proofErr w:type="spellEnd"/>
-      <w:r>
-        <w:rPr>
-          <w:color w:val="FF0000"/>
-        </w:rPr>
-        <w:t xml:space="preserve"> d’une zone et afficher : Date – Journée – Eq 1 vs Eq 2 – Minute – Centreur (équipe) - Tireur/Buteur (</w:t>
-      </w:r>
-      <w:proofErr w:type="spellStart"/>
-      <w:r>
-        <w:rPr>
-          <w:color w:val="FF0000"/>
-        </w:rPr>
-        <w:t>equipe</w:t>
-      </w:r>
-      <w:proofErr w:type="spellEnd"/>
-      <w:r>
-        <w:rPr>
-          <w:color w:val="FF0000"/>
-        </w:rPr>
-        <w:t>)</w:t>
-      </w:r>
-    </w:p>
-    <w:p>
-      <w:pPr>
-        <w:rPr>
-          <w:color w:val="FF0000"/>
-        </w:rPr>
-      </w:pPr>
+      <w:r>
+        <w:rPr>
+          <w:color w:val="FF0000"/>
+        </w:rPr>
+        <w:t>Heatmap zone de centre et réception. Si un club est sélectionné, permettre la selection d’une zone et afficher : Date – Journée – Eq 1 vs Eq 2 – Minute – Centreur (équipe) - Tireur/Buteur (equipe)</w:t>
+      </w:r>
+    </w:p>
+    <w:p>
+      <w:pPr>
+        <w:rPr>
+          <w:color w:val="FF0000"/>
+        </w:rPr>
+      </w:pPr>
+    </w:p>
+    <w:p>
+      <w:pPr>
+        <w:rPr>
+          <w:color w:val="FF0000"/>
+        </w:rPr>
+      </w:pPr>
+    </w:p>
+    <w:p>
+      <w:pPr>
+        <w:rPr>
+          <w:color w:val="FF0000"/>
+        </w:rPr>
+      </w:pPr>
+      <w:r>
+        <w:rPr>
+          <w:color w:val="FF0000"/>
+        </w:rPr>
+        <w:t>Choisir axe de symétrique heatmap centre</w:t>
+      </w:r>
+    </w:p>
+    <w:p>
+      <w:pPr>
+        <w:rPr>
+          <w:color w:val="FF0000"/>
+        </w:rPr>
+      </w:pPr>
+      <w:r>
+        <w:rPr>
+          <w:color w:val="FF0000"/>
+        </w:rPr>
+        <w:t>Sélectionner plusieurs zones de centres</w:t>
+      </w:r>
     </w:p>
     <w:sectPr>
       <w:pgSz w:w="11906" w:h="16838"/>
@@ -3591,6 +2881,7 @@
   <w:style w:type="character" w:default="1" w:styleId="Policepardfaut">
     <w:name w:val="Default Paragraph Font"/>
     <w:uiPriority w:val="1"/>
+    <w:semiHidden/>
     <w:unhideWhenUsed/>
   </w:style>
   <w:style w:type="table" w:default="1" w:styleId="TableauNormal">

</xml_diff>

<commit_message>
Modif comparaison groupe et équipe Sébastien
</commit_message>
<xml_diff>
--- a/Idée projet.docx
+++ b/Idée projet.docx
@@ -574,63 +574,7 @@
     <w:p>
       <w:pPr>
         <w:numPr>
-          <w:ilvl w:val="0"/>
-          <w:numId w:val="6"/>
-        </w:numPr>
-        <w:rPr>
-          <w:color w:val="FF0000"/>
-        </w:rPr>
-      </w:pPr>
-      <w:r>
-        <w:rPr>
-          <w:color w:val="FF0000"/>
-        </w:rPr>
-        <w:t xml:space="preserve">Sur toutes les </w:t>
-      </w:r>
-      <w:proofErr w:type="spellStart"/>
-      <w:r>
-        <w:rPr>
-          <w:color w:val="FF0000"/>
-        </w:rPr>
-        <w:t>heatmap</w:t>
-      </w:r>
-      <w:proofErr w:type="spellEnd"/>
-      <w:r>
-        <w:rPr>
-          <w:color w:val="FF0000"/>
-        </w:rPr>
-        <w:t>, avoir l’option de choisir d’afficher au choix : le pourcentage (actuel), le pourcentage sans le sigle « % », la valeur, ou aucune valeur. Et dans tous les cas, afficher quelque part le nombre total d’occurrences trouvées</w:t>
-      </w:r>
-    </w:p>
-    <w:p>
-      <w:pPr>
-        <w:numPr>
-          <w:ilvl w:val="0"/>
-          <w:numId w:val="6"/>
-        </w:numPr>
-        <w:rPr>
-          <w:color w:val="FF0000"/>
-        </w:rPr>
-      </w:pPr>
-      <w:r>
-        <w:rPr>
-          <w:color w:val="FF0000"/>
-        </w:rPr>
-        <w:t xml:space="preserve">Supprimer l’option de cacher les lignes du terrain sur les </w:t>
-      </w:r>
-      <w:proofErr w:type="spellStart"/>
-      <w:r>
-        <w:rPr>
-          <w:color w:val="FF0000"/>
-        </w:rPr>
-        <w:t>heatmap</w:t>
-      </w:r>
-      <w:proofErr w:type="spellEnd"/>
-    </w:p>
-    <w:p>
-      <w:pPr>
-        <w:numPr>
-          <w:ilvl w:val="0"/>
+          <w:ilvl w:val="1"/>
           <w:numId w:val="6"/>
         </w:numPr>
         <w:rPr>
@@ -1170,7 +1114,7 @@
         <w:sz w:val="20"/>
       </w:rPr>
     </w:lvl>
-    <w:lvl w:ilvl="1" w:tentative="1">
+    <w:lvl w:ilvl="1">
       <w:start w:val="1"/>
       <w:numFmt w:val="bullet"/>
       <w:lvlText w:val=""/>

</xml_diff>

<commit_message>
Modif équipes qui gagnent les matchs
</commit_message>
<xml_diff>
--- a/Idée projet.docx
+++ b/Idée projet.docx
@@ -212,105 +212,7 @@
         <w:rPr>
           <w:color w:val="FF0000"/>
         </w:rPr>
-        <w:t xml:space="preserve">Voir pour ajouter </w:t>
-      </w:r>
-      <w:proofErr w:type="spellStart"/>
-      <w:r>
-        <w:rPr>
-          <w:color w:val="FF0000"/>
-        </w:rPr>
-        <w:t>Statsbomb</w:t>
-      </w:r>
-      <w:proofErr w:type="spellEnd"/>
-      <w:r>
-        <w:rPr>
-          <w:color w:val="FF0000"/>
-        </w:rPr>
-        <w:t xml:space="preserve"> une fois déployé si pas trop compliqué</w:t>
-      </w:r>
-    </w:p>
-    <w:p>
-      <w:pPr>
-        <w:numPr>
-          <w:ilvl w:val="0"/>
-          <w:numId w:val="6"/>
-        </w:numPr>
-        <w:rPr>
-          <w:color w:val="FF0000"/>
-        </w:rPr>
-      </w:pPr>
-      <w:r>
-        <w:rPr>
-          <w:color w:val="FF0000"/>
-        </w:rPr>
-        <w:t>Est-ce possible d’étudier, sur une compétition (L2 par exemple) et sur une saison, les métriques les plus significatives (</w:t>
-      </w:r>
-      <w:proofErr w:type="spellStart"/>
-      <w:r>
-        <w:rPr>
-          <w:color w:val="FF0000"/>
-        </w:rPr>
-        <w:t>quelque</w:t>
-      </w:r>
-      <w:proofErr w:type="spellEnd"/>
-      <w:r>
-        <w:rPr>
-          <w:color w:val="FF0000"/>
-        </w:rPr>
-        <w:t xml:space="preserve"> soit le fournisseur et le type de données) pour les équipes qui gagnent les matchs ?</w:t>
-      </w:r>
-    </w:p>
-    <w:p>
-      <w:pPr>
-        <w:numPr>
-          <w:ilvl w:val="0"/>
-          <w:numId w:val="6"/>
-        </w:numPr>
-        <w:rPr>
-          <w:color w:val="FF0000"/>
-        </w:rPr>
-      </w:pPr>
-      <w:proofErr w:type="spellStart"/>
-      <w:r>
-        <w:rPr>
-          <w:color w:val="FF0000"/>
-        </w:rPr>
-        <w:t>Heatmap</w:t>
-      </w:r>
-      <w:proofErr w:type="spellEnd"/>
-      <w:r>
-        <w:rPr>
-          <w:color w:val="FF0000"/>
-        </w:rPr>
-        <w:t xml:space="preserve"> zone de tir. Si un club est sélectionné, permettre la </w:t>
-      </w:r>
-      <w:proofErr w:type="spellStart"/>
-      <w:r>
-        <w:rPr>
-          <w:color w:val="FF0000"/>
-        </w:rPr>
-        <w:t>selection</w:t>
-      </w:r>
-      <w:proofErr w:type="spellEnd"/>
-      <w:r>
-        <w:rPr>
-          <w:color w:val="FF0000"/>
-        </w:rPr>
-        <w:t xml:space="preserve"> d’une zone et afficher : Date – Journée – Eq 1 vs Eq 2 – Minute – Tireur/Buteur (</w:t>
-      </w:r>
-      <w:proofErr w:type="spellStart"/>
-      <w:r>
-        <w:rPr>
-          <w:color w:val="FF0000"/>
-        </w:rPr>
-        <w:t>equipe</w:t>
-      </w:r>
-      <w:proofErr w:type="spellEnd"/>
-      <w:r>
-        <w:rPr>
-          <w:color w:val="FF0000"/>
-        </w:rPr>
-        <w:t>)</w:t>
+        <w:t>Voir pour ajouter Statsbomb une fois déployé si pas trop compliqué</w:t>
       </w:r>
     </w:p>
     <w:p>

</xml_diff>

<commit_message>
Giga modif prog zone de centre
</commit_message>
<xml_diff>
--- a/Idée projet.docx
+++ b/Idée projet.docx
@@ -162,6 +162,23 @@
           <w:u w:val="single"/>
         </w:rPr>
         <w:t>QUESTIONS :</w:t>
+      </w:r>
+    </w:p>
+    <w:p>
+      <w:r>
+        <w:t>Compter plusieurs centres dans la même action ? (exemple, le centreur centre de l’autre coté du terrain et un coéquipier récupère et re-centre)</w:t>
+      </w:r>
+    </w:p>
+    <w:p>
+      <w:pPr>
+        <w:pStyle w:val="Paragraphedeliste"/>
+        <w:numPr>
+          <w:ilvl w:val="0"/>
+          <w:numId w:val="7"/>
+        </w:numPr>
+      </w:pPr>
+      <w:r>
+        <w:t>Si oui, problème avec les buts : on compte plusieurs fois un même but</w:t>
       </w:r>
     </w:p>
     <w:p>
@@ -381,6 +398,118 @@
     </w:lvl>
   </w:abstractNum>
   <w:abstractNum w:abstractNumId="1" w15:restartNumberingAfterBreak="0">
+    <w:nsid w:val="27E53780"/>
+    <w:multiLevelType w:val="hybridMultilevel"/>
+    <w:tmpl w:val="B75819E6"/>
+    <w:lvl w:ilvl="0" w:tplc="38FEEA00">
+      <w:numFmt w:val="bullet"/>
+      <w:lvlText w:val=""/>
+      <w:lvlJc w:val="left"/>
+      <w:pPr>
+        <w:ind w:left="720" w:hanging="360"/>
+      </w:pPr>
+      <w:rPr>
+        <w:rFonts w:ascii="Wingdings" w:eastAsiaTheme="minorHAnsi" w:hAnsi="Wingdings" w:cstheme="minorBidi" w:hint="default"/>
+      </w:rPr>
+    </w:lvl>
+    <w:lvl w:ilvl="1" w:tplc="040C0003" w:tentative="1">
+      <w:start w:val="1"/>
+      <w:numFmt w:val="bullet"/>
+      <w:lvlText w:val="o"/>
+      <w:lvlJc w:val="left"/>
+      <w:pPr>
+        <w:ind w:left="1440" w:hanging="360"/>
+      </w:pPr>
+      <w:rPr>
+        <w:rFonts w:ascii="Courier New" w:hAnsi="Courier New" w:cs="Courier New" w:hint="default"/>
+      </w:rPr>
+    </w:lvl>
+    <w:lvl w:ilvl="2" w:tplc="040C0005" w:tentative="1">
+      <w:start w:val="1"/>
+      <w:numFmt w:val="bullet"/>
+      <w:lvlText w:val=""/>
+      <w:lvlJc w:val="left"/>
+      <w:pPr>
+        <w:ind w:left="2160" w:hanging="360"/>
+      </w:pPr>
+      <w:rPr>
+        <w:rFonts w:ascii="Wingdings" w:hAnsi="Wingdings" w:hint="default"/>
+      </w:rPr>
+    </w:lvl>
+    <w:lvl w:ilvl="3" w:tplc="040C0001" w:tentative="1">
+      <w:start w:val="1"/>
+      <w:numFmt w:val="bullet"/>
+      <w:lvlText w:val=""/>
+      <w:lvlJc w:val="left"/>
+      <w:pPr>
+        <w:ind w:left="2880" w:hanging="360"/>
+      </w:pPr>
+      <w:rPr>
+        <w:rFonts w:ascii="Symbol" w:hAnsi="Symbol" w:hint="default"/>
+      </w:rPr>
+    </w:lvl>
+    <w:lvl w:ilvl="4" w:tplc="040C0003" w:tentative="1">
+      <w:start w:val="1"/>
+      <w:numFmt w:val="bullet"/>
+      <w:lvlText w:val="o"/>
+      <w:lvlJc w:val="left"/>
+      <w:pPr>
+        <w:ind w:left="3600" w:hanging="360"/>
+      </w:pPr>
+      <w:rPr>
+        <w:rFonts w:ascii="Courier New" w:hAnsi="Courier New" w:cs="Courier New" w:hint="default"/>
+      </w:rPr>
+    </w:lvl>
+    <w:lvl w:ilvl="5" w:tplc="040C0005" w:tentative="1">
+      <w:start w:val="1"/>
+      <w:numFmt w:val="bullet"/>
+      <w:lvlText w:val=""/>
+      <w:lvlJc w:val="left"/>
+      <w:pPr>
+        <w:ind w:left="4320" w:hanging="360"/>
+      </w:pPr>
+      <w:rPr>
+        <w:rFonts w:ascii="Wingdings" w:hAnsi="Wingdings" w:hint="default"/>
+      </w:rPr>
+    </w:lvl>
+    <w:lvl w:ilvl="6" w:tplc="040C0001" w:tentative="1">
+      <w:start w:val="1"/>
+      <w:numFmt w:val="bullet"/>
+      <w:lvlText w:val=""/>
+      <w:lvlJc w:val="left"/>
+      <w:pPr>
+        <w:ind w:left="5040" w:hanging="360"/>
+      </w:pPr>
+      <w:rPr>
+        <w:rFonts w:ascii="Symbol" w:hAnsi="Symbol" w:hint="default"/>
+      </w:rPr>
+    </w:lvl>
+    <w:lvl w:ilvl="7" w:tplc="040C0003" w:tentative="1">
+      <w:start w:val="1"/>
+      <w:numFmt w:val="bullet"/>
+      <w:lvlText w:val="o"/>
+      <w:lvlJc w:val="left"/>
+      <w:pPr>
+        <w:ind w:left="5760" w:hanging="360"/>
+      </w:pPr>
+      <w:rPr>
+        <w:rFonts w:ascii="Courier New" w:hAnsi="Courier New" w:cs="Courier New" w:hint="default"/>
+      </w:rPr>
+    </w:lvl>
+    <w:lvl w:ilvl="8" w:tplc="040C0005" w:tentative="1">
+      <w:start w:val="1"/>
+      <w:numFmt w:val="bullet"/>
+      <w:lvlText w:val=""/>
+      <w:lvlJc w:val="left"/>
+      <w:pPr>
+        <w:ind w:left="6480" w:hanging="360"/>
+      </w:pPr>
+      <w:rPr>
+        <w:rFonts w:ascii="Wingdings" w:hAnsi="Wingdings" w:hint="default"/>
+      </w:rPr>
+    </w:lvl>
+  </w:abstractNum>
+  <w:abstractNum w:abstractNumId="2" w15:restartNumberingAfterBreak="0">
     <w:nsid w:val="327C0AA0"/>
     <w:multiLevelType w:val="multilevel"/>
     <w:tmpl w:val="BBA67EEE"/>
@@ -529,7 +658,7 @@
       </w:rPr>
     </w:lvl>
   </w:abstractNum>
-  <w:abstractNum w:abstractNumId="2" w15:restartNumberingAfterBreak="0">
+  <w:abstractNum w:abstractNumId="3" w15:restartNumberingAfterBreak="0">
     <w:nsid w:val="5B691712"/>
     <w:multiLevelType w:val="multilevel"/>
     <w:tmpl w:val="763A2524"/>
@@ -678,7 +807,7 @@
       </w:rPr>
     </w:lvl>
   </w:abstractNum>
-  <w:abstractNum w:abstractNumId="3" w15:restartNumberingAfterBreak="0">
+  <w:abstractNum w:abstractNumId="4" w15:restartNumberingAfterBreak="0">
     <w:nsid w:val="5E9677F9"/>
     <w:multiLevelType w:val="multilevel"/>
     <w:tmpl w:val="94FE381C"/>
@@ -827,7 +956,7 @@
       </w:rPr>
     </w:lvl>
   </w:abstractNum>
-  <w:abstractNum w:abstractNumId="4" w15:restartNumberingAfterBreak="0">
+  <w:abstractNum w:abstractNumId="5" w15:restartNumberingAfterBreak="0">
     <w:nsid w:val="64A84734"/>
     <w:multiLevelType w:val="multilevel"/>
     <w:tmpl w:val="A9745C68"/>
@@ -976,7 +1105,7 @@
       </w:rPr>
     </w:lvl>
   </w:abstractNum>
-  <w:abstractNum w:abstractNumId="5" w15:restartNumberingAfterBreak="0">
+  <w:abstractNum w:abstractNumId="6" w15:restartNumberingAfterBreak="0">
     <w:nsid w:val="7EF665C1"/>
     <w:multiLevelType w:val="multilevel"/>
     <w:tmpl w:val="BF48BE80"/>
@@ -1126,22 +1255,25 @@
     </w:lvl>
   </w:abstractNum>
   <w:num w:numId="1" w16cid:durableId="1847210070">
-    <w:abstractNumId w:val="3"/>
+    <w:abstractNumId w:val="4"/>
   </w:num>
   <w:num w:numId="2" w16cid:durableId="2052265062">
     <w:abstractNumId w:val="0"/>
   </w:num>
   <w:num w:numId="3" w16cid:durableId="953948542">
-    <w:abstractNumId w:val="4"/>
+    <w:abstractNumId w:val="5"/>
   </w:num>
   <w:num w:numId="4" w16cid:durableId="58359224">
-    <w:abstractNumId w:val="1"/>
+    <w:abstractNumId w:val="2"/>
   </w:num>
   <w:num w:numId="5" w16cid:durableId="1957058674">
-    <w:abstractNumId w:val="5"/>
+    <w:abstractNumId w:val="6"/>
   </w:num>
   <w:num w:numId="6" w16cid:durableId="767696037">
-    <w:abstractNumId w:val="2"/>
+    <w:abstractNumId w:val="3"/>
+  </w:num>
+  <w:num w:numId="7" w16cid:durableId="709040379">
+    <w:abstractNumId w:val="1"/>
   </w:num>
 </w:numbering>
 </file>

</xml_diff>

<commit_message>
modif visu tir centre
</commit_message>
<xml_diff>
--- a/Idée projet.docx
+++ b/Idée projet.docx
@@ -166,21 +166,28 @@
     </w:p>
     <w:p>
       <w:r>
-        <w:t>Compter plusieurs centres dans la même action ? (exemple, le centreur centre de l’autre coté du terrain et un coéquipier récupère et re-centre)</w:t>
+        <w:t>Centre avec autre centre dans les 5 évènements :</w:t>
       </w:r>
     </w:p>
     <w:p>
-      <w:pPr>
-        <w:pStyle w:val="Paragraphedeliste"/>
-        <w:numPr>
-          <w:ilvl w:val="0"/>
-          <w:numId w:val="7"/>
-        </w:numPr>
-      </w:pPr>
       <w:r>
-        <w:t>Si oui, problème avec les buts : on compte plusieurs fois un même but</w:t>
+        <w:t>Garder le dernier centre</w:t>
       </w:r>
     </w:p>
+    <w:p>
+      <w:r>
+        <w:t>Si il y’a un tir entre les deux centres, garder les deux centres ?</w:t>
+      </w:r>
+    </w:p>
+    <w:p>
+      <w:r>
+        <w:t>Appliquer un style de couleur au dataframe contenant la liste des tirs et buts pour la zone de centre sélectionnée ?</w:t>
+      </w:r>
+      <w:r>
+        <w:t xml:space="preserve"> (Changer la couleur de l’équipe qui attaque, changer la couleur si le tir est un but…)</w:t>
+      </w:r>
+    </w:p>
+    <w:p/>
     <w:p>
       <w:pPr>
         <w:tabs>

</xml_diff>